<commit_message>
pushing the review sheet for the SRS, and the updated SRS sheet after changing the version of the HSI in the Reference Document section from V1.3 to V1.4
</commit_message>
<xml_diff>
--- a/SWE/Software Specification/SRS/PO1_SRS_DGC.docx
+++ b/SWE/Software Specification/SRS/PO1_SRS_DGC.docx
@@ -1,6 +1,6 @@
 
 <file path=word/document.xml><?xml version="1.0" encoding="utf-8"?>
-<w:document xmlns:wpc="http://schemas.microsoft.com/office/word/2010/wordprocessingCanvas" xmlns:cx="http://schemas.microsoft.com/office/drawing/2014/chartex" xmlns:cx1="http://schemas.microsoft.com/office/drawing/2015/9/8/chartex" xmlns:cx2="http://schemas.microsoft.com/office/drawing/2015/10/21/chartex" xmlns:cx3="http://schemas.microsoft.com/office/drawing/2016/5/9/chartex" xmlns:cx4="http://schemas.microsoft.com/office/drawing/2016/5/10/chartex" xmlns:cx5="http://schemas.microsoft.com/office/drawing/2016/5/11/chartex" xmlns:cx6="http://schemas.microsoft.com/office/drawing/2016/5/12/chartex" xmlns:cx7="http://schemas.microsoft.com/office/drawing/2016/5/13/chartex" xmlns:cx8="http://schemas.microsoft.com/office/drawing/2016/5/14/chartex" xmlns:mc="http://schemas.openxmlformats.org/markup-compatibility/2006" xmlns:aink="http://schemas.microsoft.com/office/drawing/2016/ink" xmlns:am3d="http://schemas.microsoft.com/office/drawing/2017/model3d" xmlns:o="urn:schemas-microsoft-com:office:office" xmlns:r="http://schemas.openxmlformats.org/officeDocument/2006/relationships" xmlns:m="http://schemas.openxmlformats.org/officeDocument/2006/math" xmlns:v="urn:schemas-microsoft-com:vml" xmlns:wp14="http://schemas.microsoft.com/office/word/2010/wordprocessingDrawing" xmlns:wp="http://schemas.openxmlformats.org/drawingml/2006/wordprocessingDrawing" xmlns:w10="urn:schemas-microsoft-com:office:word" xmlns:w="http://schemas.openxmlformats.org/wordprocessingml/2006/main" xmlns:w14="http://schemas.microsoft.com/office/word/2010/wordml" xmlns:w15="http://schemas.microsoft.com/office/word/2012/wordml" xmlns:w16cex="http://schemas.microsoft.com/office/word/2018/wordml/cex" xmlns:w16cid="http://schemas.microsoft.com/office/word/2016/wordml/cid" xmlns:w16="http://schemas.microsoft.com/office/word/2018/wordml" xmlns:w16se="http://schemas.microsoft.com/office/word/2015/wordml/symex" xmlns:wpg="http://schemas.microsoft.com/office/word/2010/wordprocessingGroup" xmlns:wpi="http://schemas.microsoft.com/office/word/2010/wordprocessingInk" xmlns:wne="http://schemas.microsoft.com/office/word/2006/wordml" xmlns:wps="http://schemas.microsoft.com/office/word/2010/wordprocessingShape" mc:Ignorable="w14 w15 w16se w16cid w16 w16cex wp14">
+<w:document xmlns:wpc="http://schemas.microsoft.com/office/word/2010/wordprocessingCanvas" xmlns:cx="http://schemas.microsoft.com/office/drawing/2014/chartex" xmlns:mc="http://schemas.openxmlformats.org/markup-compatibility/2006" xmlns:o="urn:schemas-microsoft-com:office:office" xmlns:r="http://schemas.openxmlformats.org/officeDocument/2006/relationships" xmlns:m="http://schemas.openxmlformats.org/officeDocument/2006/math" xmlns:v="urn:schemas-microsoft-com:vml" xmlns:wp14="http://schemas.microsoft.com/office/word/2010/wordprocessingDrawing" xmlns:wp="http://schemas.openxmlformats.org/drawingml/2006/wordprocessingDrawing" xmlns:w10="urn:schemas-microsoft-com:office:word" xmlns:w="http://schemas.openxmlformats.org/wordprocessingml/2006/main" xmlns:w14="http://schemas.microsoft.com/office/word/2010/wordml" xmlns:w15="http://schemas.microsoft.com/office/word/2012/wordml" xmlns:w16se="http://schemas.microsoft.com/office/word/2015/wordml/symex" xmlns:wpg="http://schemas.microsoft.com/office/word/2010/wordprocessingGroup" xmlns:wpi="http://schemas.microsoft.com/office/word/2010/wordprocessingInk" xmlns:wne="http://schemas.microsoft.com/office/word/2006/wordml" xmlns:wps="http://schemas.microsoft.com/office/word/2010/wordprocessingShape" mc:Ignorable="w14 w15 w16se wp14">
   <w:body>
     <w:sdt>
       <w:sdtPr>
@@ -10,7 +10,6 @@
           <w:docPartUnique/>
         </w:docPartObj>
       </w:sdtPr>
-      <w:sdtEndPr/>
       <w:sdtContent>
         <w:p/>
         <w:tbl>
@@ -72,7 +71,6 @@
                   <w:dataBinding w:prefixMappings="xmlns:ns0='http://schemas.openxmlformats.org/package/2006/metadata/core-properties' xmlns:ns1='http://purl.org/dc/elements/1.1/'" w:xpath="/ns0:coreProperties[1]/ns1:title[1]" w:storeItemID="{6C3C8BC8-F283-45AE-878A-BAB7291924A1}"/>
                   <w:text/>
                 </w:sdtPr>
-                <w:sdtEndPr/>
                 <w:sdtContent>
                   <w:p>
                     <w:pPr>
@@ -116,7 +114,6 @@
                 <w:dataBinding w:prefixMappings="xmlns:ns0='http://schemas.openxmlformats.org/package/2006/metadata/core-properties' xmlns:ns1='http://purl.org/dc/elements/1.1/'" w:xpath="/ns0:coreProperties[1]/ns1:subject[1]" w:storeItemID="{6C3C8BC8-F283-45AE-878A-BAB7291924A1}"/>
                 <w:text/>
               </w:sdtPr>
-              <w:sdtEndPr/>
               <w:sdtContent>
                 <w:tc>
                   <w:tcPr>
@@ -2665,49 +2662,35 @@
                 <w:sz w:val="32"/>
                 <w:szCs w:val="32"/>
               </w:rPr>
-              <w:t>PO1_DGC_</w:t>
-            </w:r>
-            <w:r>
+              <w:t>PO1_DGC_HSI_DigitalCalculator</w:t>
+            </w:r>
+          </w:p>
+        </w:tc>
+        <w:tc>
+          <w:tcPr>
+            <w:tcW w:w="1725" w:type="dxa"/>
+          </w:tcPr>
+          <w:p>
+            <w:pPr>
+              <w:jc w:val="center"/>
               <w:rPr>
                 <w:sz w:val="32"/>
                 <w:szCs w:val="32"/>
               </w:rPr>
-              <w:t>HSI</w:t>
-            </w:r>
+            </w:pPr>
             <w:r>
               <w:rPr>
                 <w:sz w:val="32"/>
                 <w:szCs w:val="32"/>
               </w:rPr>
-              <w:t>_DigitalCalculator</w:t>
-            </w:r>
-          </w:p>
-        </w:tc>
-        <w:tc>
-          <w:tcPr>
-            <w:tcW w:w="1725" w:type="dxa"/>
-          </w:tcPr>
-          <w:p>
-            <w:pPr>
-              <w:jc w:val="center"/>
+              <w:t>1.</w:t>
+            </w:r>
+            <w:r>
               <w:rPr>
                 <w:sz w:val="32"/>
                 <w:szCs w:val="32"/>
               </w:rPr>
-            </w:pPr>
-            <w:r>
-              <w:rPr>
-                <w:sz w:val="32"/>
-                <w:szCs w:val="32"/>
-              </w:rPr>
-              <w:t>1.</w:t>
-            </w:r>
-            <w:r>
-              <w:rPr>
-                <w:sz w:val="32"/>
-                <w:szCs w:val="32"/>
-              </w:rPr>
-              <w:t>3</w:t>
+              <w:t>4</w:t>
             </w:r>
           </w:p>
         </w:tc>
@@ -2736,7 +2719,10 @@
     </w:tbl>
     <w:p/>
     <w:p/>
-    <w:p/>
+    <w:p>
+      <w:bookmarkStart w:id="7" w:name="_GoBack"/>
+      <w:bookmarkEnd w:id="7"/>
+    </w:p>
     <w:p/>
     <w:p>
       <w:pPr>
@@ -2757,8 +2743,8 @@
         </w:rPr>
         <w:t>Project Descri</w:t>
       </w:r>
-      <w:bookmarkStart w:id="7" w:name="Project_Description"/>
-      <w:bookmarkEnd w:id="7"/>
+      <w:bookmarkStart w:id="8" w:name="Project_Description"/>
+      <w:bookmarkEnd w:id="8"/>
       <w:r>
         <w:rPr>
           <w:sz w:val="36"/>
@@ -2791,7 +2777,23 @@
           <w:sz w:val="32"/>
           <w:szCs w:val="32"/>
         </w:rPr>
-        <w:t>“Sovy” is a simple digital calculator that performs basic mathematical operations and displays the operation on an LCD-screen, with an ON/OFF b</w:t>
+        <w:t>“</w:t>
+      </w:r>
+      <w:proofErr w:type="spellStart"/>
+      <w:r>
+        <w:rPr>
+          <w:sz w:val="32"/>
+          <w:szCs w:val="32"/>
+        </w:rPr>
+        <w:t>Sovy</w:t>
+      </w:r>
+      <w:proofErr w:type="spellEnd"/>
+      <w:r>
+        <w:rPr>
+          <w:sz w:val="32"/>
+          <w:szCs w:val="32"/>
+        </w:rPr>
+        <w:t>” is a simple digital calculator that performs basic mathematical operations and displays the operation on an LCD-screen, with an ON/OFF b</w:t>
       </w:r>
       <w:r>
         <w:rPr>
@@ -2862,8 +2864,8 @@
         </w:rPr>
         <w:t>Contex</w:t>
       </w:r>
-      <w:bookmarkStart w:id="8" w:name="System_Context_Diagram"/>
-      <w:bookmarkEnd w:id="8"/>
+      <w:bookmarkStart w:id="9" w:name="System_Context_Diagram"/>
+      <w:bookmarkEnd w:id="9"/>
       <w:r>
         <w:rPr>
           <w:sz w:val="36"/>
@@ -3048,8 +3050,8 @@
         </w:rPr>
         <w:t>Req</w:t>
       </w:r>
-      <w:bookmarkStart w:id="9" w:name="System_Requirements"/>
-      <w:bookmarkEnd w:id="9"/>
+      <w:bookmarkStart w:id="10" w:name="System_Requirements"/>
+      <w:bookmarkEnd w:id="10"/>
       <w:r>
         <w:rPr>
           <w:rFonts w:asciiTheme="majorHAnsi" w:eastAsiaTheme="majorEastAsia" w:hAnsiTheme="majorHAnsi" w:cstheme="majorBidi"/>
@@ -3101,12 +3103,21 @@
                 <w:szCs w:val="28"/>
               </w:rPr>
             </w:pPr>
-            <w:r>
-              <w:rPr>
-                <w:sz w:val="28"/>
-                <w:szCs w:val="28"/>
-              </w:rPr>
-              <w:t>Req_ID:</w:t>
+            <w:proofErr w:type="spellStart"/>
+            <w:r>
+              <w:rPr>
+                <w:sz w:val="28"/>
+                <w:szCs w:val="28"/>
+              </w:rPr>
+              <w:t>Req_ID</w:t>
+            </w:r>
+            <w:proofErr w:type="spellEnd"/>
+            <w:r>
+              <w:rPr>
+                <w:sz w:val="28"/>
+                <w:szCs w:val="28"/>
+              </w:rPr>
+              <w:t>:</w:t>
             </w:r>
           </w:p>
         </w:tc>
@@ -3298,14 +3309,25 @@
                 <w:szCs w:val="24"/>
               </w:rPr>
             </w:pPr>
-            <w:r>
-              <w:rPr>
-                <w:rStyle w:val="fontstyle01"/>
-                <w:rFonts w:ascii="Calibri" w:hAnsi="Calibri" w:cs="Calibri"/>
-                <w:sz w:val="24"/>
-                <w:szCs w:val="24"/>
-              </w:rPr>
-              <w:t>Habiba Mahmoud</w:t>
+            <w:proofErr w:type="spellStart"/>
+            <w:r>
+              <w:rPr>
+                <w:rStyle w:val="fontstyle01"/>
+                <w:rFonts w:ascii="Calibri" w:hAnsi="Calibri" w:cs="Calibri"/>
+                <w:sz w:val="24"/>
+                <w:szCs w:val="24"/>
+              </w:rPr>
+              <w:t>Habiba</w:t>
+            </w:r>
+            <w:proofErr w:type="spellEnd"/>
+            <w:r>
+              <w:rPr>
+                <w:rStyle w:val="fontstyle01"/>
+                <w:rFonts w:ascii="Calibri" w:hAnsi="Calibri" w:cs="Calibri"/>
+                <w:sz w:val="24"/>
+                <w:szCs w:val="24"/>
+              </w:rPr>
+              <w:t xml:space="preserve"> Mahmoud</w:t>
             </w:r>
           </w:p>
         </w:tc>
@@ -3845,12 +3867,21 @@
                 <w:szCs w:val="28"/>
               </w:rPr>
             </w:pPr>
-            <w:r>
-              <w:rPr>
-                <w:sz w:val="28"/>
-                <w:szCs w:val="28"/>
-              </w:rPr>
-              <w:t>Req_ID:</w:t>
+            <w:proofErr w:type="spellStart"/>
+            <w:r>
+              <w:rPr>
+                <w:sz w:val="28"/>
+                <w:szCs w:val="28"/>
+              </w:rPr>
+              <w:t>Req_ID</w:t>
+            </w:r>
+            <w:proofErr w:type="spellEnd"/>
+            <w:r>
+              <w:rPr>
+                <w:sz w:val="28"/>
+                <w:szCs w:val="28"/>
+              </w:rPr>
+              <w:t>:</w:t>
             </w:r>
           </w:p>
         </w:tc>
@@ -4042,14 +4073,25 @@
                 <w:szCs w:val="24"/>
               </w:rPr>
             </w:pPr>
-            <w:r>
-              <w:rPr>
-                <w:rStyle w:val="fontstyle01"/>
-                <w:rFonts w:ascii="Calibri" w:hAnsi="Calibri" w:cs="Calibri"/>
-                <w:sz w:val="24"/>
-                <w:szCs w:val="24"/>
-              </w:rPr>
-              <w:t>Habiba Mahmoud</w:t>
+            <w:proofErr w:type="spellStart"/>
+            <w:r>
+              <w:rPr>
+                <w:rStyle w:val="fontstyle01"/>
+                <w:rFonts w:ascii="Calibri" w:hAnsi="Calibri" w:cs="Calibri"/>
+                <w:sz w:val="24"/>
+                <w:szCs w:val="24"/>
+              </w:rPr>
+              <w:t>Habiba</w:t>
+            </w:r>
+            <w:proofErr w:type="spellEnd"/>
+            <w:r>
+              <w:rPr>
+                <w:rStyle w:val="fontstyle01"/>
+                <w:rFonts w:ascii="Calibri" w:hAnsi="Calibri" w:cs="Calibri"/>
+                <w:sz w:val="24"/>
+                <w:szCs w:val="24"/>
+              </w:rPr>
+              <w:t xml:space="preserve"> Mahmoud</w:t>
             </w:r>
           </w:p>
         </w:tc>
@@ -4579,13 +4621,22 @@
                 <w:szCs w:val="28"/>
               </w:rPr>
             </w:pPr>
+            <w:proofErr w:type="spellStart"/>
             <w:r>
               <w:rPr>
                 <w:sz w:val="28"/>
                 <w:szCs w:val="28"/>
               </w:rPr>
               <w:lastRenderedPageBreak/>
-              <w:t>Req_ID:</w:t>
+              <w:t>Req_ID</w:t>
+            </w:r>
+            <w:proofErr w:type="spellEnd"/>
+            <w:r>
+              <w:rPr>
+                <w:sz w:val="28"/>
+                <w:szCs w:val="28"/>
+              </w:rPr>
+              <w:t>:</w:t>
             </w:r>
           </w:p>
         </w:tc>
@@ -4787,14 +4838,25 @@
                 <w:szCs w:val="24"/>
               </w:rPr>
             </w:pPr>
-            <w:r>
-              <w:rPr>
-                <w:rStyle w:val="fontstyle01"/>
-                <w:rFonts w:ascii="Calibri" w:hAnsi="Calibri" w:cs="Calibri"/>
-                <w:sz w:val="24"/>
-                <w:szCs w:val="24"/>
-              </w:rPr>
-              <w:t>Habiba Mahmoud</w:t>
+            <w:proofErr w:type="spellStart"/>
+            <w:r>
+              <w:rPr>
+                <w:rStyle w:val="fontstyle01"/>
+                <w:rFonts w:ascii="Calibri" w:hAnsi="Calibri" w:cs="Calibri"/>
+                <w:sz w:val="24"/>
+                <w:szCs w:val="24"/>
+              </w:rPr>
+              <w:t>Habiba</w:t>
+            </w:r>
+            <w:proofErr w:type="spellEnd"/>
+            <w:r>
+              <w:rPr>
+                <w:rStyle w:val="fontstyle01"/>
+                <w:rFonts w:ascii="Calibri" w:hAnsi="Calibri" w:cs="Calibri"/>
+                <w:sz w:val="24"/>
+                <w:szCs w:val="24"/>
+              </w:rPr>
+              <w:t xml:space="preserve"> Mahmoud</w:t>
             </w:r>
           </w:p>
         </w:tc>
@@ -5283,12 +5345,21 @@
                 <w:szCs w:val="28"/>
               </w:rPr>
             </w:pPr>
-            <w:r>
-              <w:rPr>
-                <w:sz w:val="28"/>
-                <w:szCs w:val="28"/>
-              </w:rPr>
-              <w:t>Req_ID:</w:t>
+            <w:proofErr w:type="spellStart"/>
+            <w:r>
+              <w:rPr>
+                <w:sz w:val="28"/>
+                <w:szCs w:val="28"/>
+              </w:rPr>
+              <w:t>Req_ID</w:t>
+            </w:r>
+            <w:proofErr w:type="spellEnd"/>
+            <w:r>
+              <w:rPr>
+                <w:sz w:val="28"/>
+                <w:szCs w:val="28"/>
+              </w:rPr>
+              <w:t>:</w:t>
             </w:r>
           </w:p>
         </w:tc>
@@ -5490,14 +5561,25 @@
                 <w:szCs w:val="24"/>
               </w:rPr>
             </w:pPr>
-            <w:r>
-              <w:rPr>
-                <w:rStyle w:val="fontstyle01"/>
-                <w:rFonts w:ascii="Calibri" w:hAnsi="Calibri" w:cs="Calibri"/>
-                <w:sz w:val="24"/>
-                <w:szCs w:val="24"/>
-              </w:rPr>
-              <w:t>Habiba Mahmoud</w:t>
+            <w:proofErr w:type="spellStart"/>
+            <w:r>
+              <w:rPr>
+                <w:rStyle w:val="fontstyle01"/>
+                <w:rFonts w:ascii="Calibri" w:hAnsi="Calibri" w:cs="Calibri"/>
+                <w:sz w:val="24"/>
+                <w:szCs w:val="24"/>
+              </w:rPr>
+              <w:t>Habiba</w:t>
+            </w:r>
+            <w:proofErr w:type="spellEnd"/>
+            <w:r>
+              <w:rPr>
+                <w:rStyle w:val="fontstyle01"/>
+                <w:rFonts w:ascii="Calibri" w:hAnsi="Calibri" w:cs="Calibri"/>
+                <w:sz w:val="24"/>
+                <w:szCs w:val="24"/>
+              </w:rPr>
+              <w:t xml:space="preserve"> Mahmoud</w:t>
             </w:r>
           </w:p>
         </w:tc>
@@ -5960,13 +6042,22 @@
                 <w:szCs w:val="28"/>
               </w:rPr>
             </w:pPr>
+            <w:proofErr w:type="spellStart"/>
             <w:r>
               <w:rPr>
                 <w:sz w:val="28"/>
                 <w:szCs w:val="28"/>
               </w:rPr>
               <w:lastRenderedPageBreak/>
-              <w:t>Req_ID:</w:t>
+              <w:t>Req_ID</w:t>
+            </w:r>
+            <w:proofErr w:type="spellEnd"/>
+            <w:r>
+              <w:rPr>
+                <w:sz w:val="28"/>
+                <w:szCs w:val="28"/>
+              </w:rPr>
+              <w:t>:</w:t>
             </w:r>
           </w:p>
         </w:tc>
@@ -6168,14 +6259,25 @@
                 <w:szCs w:val="24"/>
               </w:rPr>
             </w:pPr>
-            <w:r>
-              <w:rPr>
-                <w:rStyle w:val="fontstyle01"/>
-                <w:rFonts w:ascii="Calibri" w:hAnsi="Calibri" w:cs="Calibri"/>
-                <w:sz w:val="24"/>
-                <w:szCs w:val="24"/>
-              </w:rPr>
-              <w:t>Habiba Mahmoud</w:t>
+            <w:proofErr w:type="spellStart"/>
+            <w:r>
+              <w:rPr>
+                <w:rStyle w:val="fontstyle01"/>
+                <w:rFonts w:ascii="Calibri" w:hAnsi="Calibri" w:cs="Calibri"/>
+                <w:sz w:val="24"/>
+                <w:szCs w:val="24"/>
+              </w:rPr>
+              <w:t>Habiba</w:t>
+            </w:r>
+            <w:proofErr w:type="spellEnd"/>
+            <w:r>
+              <w:rPr>
+                <w:rStyle w:val="fontstyle01"/>
+                <w:rFonts w:ascii="Calibri" w:hAnsi="Calibri" w:cs="Calibri"/>
+                <w:sz w:val="24"/>
+                <w:szCs w:val="24"/>
+              </w:rPr>
+              <w:t xml:space="preserve"> Mahmoud</w:t>
             </w:r>
           </w:p>
         </w:tc>
@@ -6606,12 +6708,21 @@
                 <w:szCs w:val="28"/>
               </w:rPr>
             </w:pPr>
-            <w:r>
-              <w:rPr>
-                <w:sz w:val="28"/>
-                <w:szCs w:val="28"/>
-              </w:rPr>
-              <w:t>Req_ID:</w:t>
+            <w:proofErr w:type="spellStart"/>
+            <w:r>
+              <w:rPr>
+                <w:sz w:val="28"/>
+                <w:szCs w:val="28"/>
+              </w:rPr>
+              <w:t>Req_ID</w:t>
+            </w:r>
+            <w:proofErr w:type="spellEnd"/>
+            <w:r>
+              <w:rPr>
+                <w:sz w:val="28"/>
+                <w:szCs w:val="28"/>
+              </w:rPr>
+              <w:t>:</w:t>
             </w:r>
           </w:p>
         </w:tc>
@@ -6813,14 +6924,25 @@
                 <w:szCs w:val="24"/>
               </w:rPr>
             </w:pPr>
-            <w:r>
-              <w:rPr>
-                <w:rStyle w:val="fontstyle01"/>
-                <w:rFonts w:ascii="Calibri" w:hAnsi="Calibri" w:cs="Calibri"/>
-                <w:sz w:val="24"/>
-                <w:szCs w:val="24"/>
-              </w:rPr>
-              <w:t>Habiba Mahmoud</w:t>
+            <w:proofErr w:type="spellStart"/>
+            <w:r>
+              <w:rPr>
+                <w:rStyle w:val="fontstyle01"/>
+                <w:rFonts w:ascii="Calibri" w:hAnsi="Calibri" w:cs="Calibri"/>
+                <w:sz w:val="24"/>
+                <w:szCs w:val="24"/>
+              </w:rPr>
+              <w:t>Habiba</w:t>
+            </w:r>
+            <w:proofErr w:type="spellEnd"/>
+            <w:r>
+              <w:rPr>
+                <w:rStyle w:val="fontstyle01"/>
+                <w:rFonts w:ascii="Calibri" w:hAnsi="Calibri" w:cs="Calibri"/>
+                <w:sz w:val="24"/>
+                <w:szCs w:val="24"/>
+              </w:rPr>
+              <w:t xml:space="preserve"> Mahmoud</w:t>
             </w:r>
           </w:p>
         </w:tc>
@@ -7267,13 +7389,22 @@
                 <w:szCs w:val="28"/>
               </w:rPr>
             </w:pPr>
+            <w:proofErr w:type="spellStart"/>
             <w:r>
               <w:rPr>
                 <w:sz w:val="28"/>
                 <w:szCs w:val="28"/>
               </w:rPr>
               <w:lastRenderedPageBreak/>
-              <w:t>Req_ID:</w:t>
+              <w:t>Req_ID</w:t>
+            </w:r>
+            <w:proofErr w:type="spellEnd"/>
+            <w:r>
+              <w:rPr>
+                <w:sz w:val="28"/>
+                <w:szCs w:val="28"/>
+              </w:rPr>
+              <w:t>:</w:t>
             </w:r>
           </w:p>
         </w:tc>
@@ -7475,14 +7606,25 @@
                 <w:szCs w:val="24"/>
               </w:rPr>
             </w:pPr>
-            <w:r>
-              <w:rPr>
-                <w:rStyle w:val="fontstyle01"/>
-                <w:rFonts w:ascii="Calibri" w:hAnsi="Calibri" w:cs="Calibri"/>
-                <w:sz w:val="24"/>
-                <w:szCs w:val="24"/>
-              </w:rPr>
-              <w:t>Habiba Mahmoud</w:t>
+            <w:proofErr w:type="spellStart"/>
+            <w:r>
+              <w:rPr>
+                <w:rStyle w:val="fontstyle01"/>
+                <w:rFonts w:ascii="Calibri" w:hAnsi="Calibri" w:cs="Calibri"/>
+                <w:sz w:val="24"/>
+                <w:szCs w:val="24"/>
+              </w:rPr>
+              <w:t>Habiba</w:t>
+            </w:r>
+            <w:proofErr w:type="spellEnd"/>
+            <w:r>
+              <w:rPr>
+                <w:rStyle w:val="fontstyle01"/>
+                <w:rFonts w:ascii="Calibri" w:hAnsi="Calibri" w:cs="Calibri"/>
+                <w:sz w:val="24"/>
+                <w:szCs w:val="24"/>
+              </w:rPr>
+              <w:t xml:space="preserve"> Mahmoud</w:t>
             </w:r>
           </w:p>
         </w:tc>
@@ -7909,12 +8051,21 @@
                 <w:szCs w:val="28"/>
               </w:rPr>
             </w:pPr>
-            <w:r>
-              <w:rPr>
-                <w:sz w:val="28"/>
-                <w:szCs w:val="28"/>
-              </w:rPr>
-              <w:t>Req_ID:</w:t>
+            <w:proofErr w:type="spellStart"/>
+            <w:r>
+              <w:rPr>
+                <w:sz w:val="28"/>
+                <w:szCs w:val="28"/>
+              </w:rPr>
+              <w:t>Req_ID</w:t>
+            </w:r>
+            <w:proofErr w:type="spellEnd"/>
+            <w:r>
+              <w:rPr>
+                <w:sz w:val="28"/>
+                <w:szCs w:val="28"/>
+              </w:rPr>
+              <w:t>:</w:t>
             </w:r>
           </w:p>
         </w:tc>
@@ -8125,14 +8276,25 @@
                 <w:szCs w:val="24"/>
               </w:rPr>
             </w:pPr>
-            <w:r>
-              <w:rPr>
-                <w:rStyle w:val="fontstyle01"/>
-                <w:rFonts w:ascii="Calibri" w:hAnsi="Calibri" w:cs="Calibri"/>
-                <w:sz w:val="24"/>
-                <w:szCs w:val="24"/>
-              </w:rPr>
-              <w:t>Habiba Mahmoud</w:t>
+            <w:proofErr w:type="spellStart"/>
+            <w:r>
+              <w:rPr>
+                <w:rStyle w:val="fontstyle01"/>
+                <w:rFonts w:ascii="Calibri" w:hAnsi="Calibri" w:cs="Calibri"/>
+                <w:sz w:val="24"/>
+                <w:szCs w:val="24"/>
+              </w:rPr>
+              <w:t>Habiba</w:t>
+            </w:r>
+            <w:proofErr w:type="spellEnd"/>
+            <w:r>
+              <w:rPr>
+                <w:rStyle w:val="fontstyle01"/>
+                <w:rFonts w:ascii="Calibri" w:hAnsi="Calibri" w:cs="Calibri"/>
+                <w:sz w:val="24"/>
+                <w:szCs w:val="24"/>
+              </w:rPr>
+              <w:t xml:space="preserve"> Mahmoud</w:t>
             </w:r>
           </w:p>
         </w:tc>
@@ -8305,7 +8467,23 @@
                 <w:sz w:val="24"/>
                 <w:szCs w:val="24"/>
               </w:rPr>
-              <w:t>” to Lcd Handler</w:t>
+              <w:t xml:space="preserve">” to </w:t>
+            </w:r>
+            <w:proofErr w:type="spellStart"/>
+            <w:r>
+              <w:rPr>
+                <w:sz w:val="24"/>
+                <w:szCs w:val="24"/>
+              </w:rPr>
+              <w:t>Lcd</w:t>
+            </w:r>
+            <w:proofErr w:type="spellEnd"/>
+            <w:r>
+              <w:rPr>
+                <w:sz w:val="24"/>
+                <w:szCs w:val="24"/>
+              </w:rPr>
+              <w:t xml:space="preserve"> Handler</w:t>
             </w:r>
           </w:p>
         </w:tc>
@@ -8648,13 +8826,22 @@
                 <w:szCs w:val="28"/>
               </w:rPr>
             </w:pPr>
+            <w:proofErr w:type="spellStart"/>
             <w:r>
               <w:rPr>
                 <w:sz w:val="28"/>
                 <w:szCs w:val="28"/>
               </w:rPr>
               <w:lastRenderedPageBreak/>
-              <w:t>Req_ID:</w:t>
+              <w:t>Req_ID</w:t>
+            </w:r>
+            <w:proofErr w:type="spellEnd"/>
+            <w:r>
+              <w:rPr>
+                <w:sz w:val="28"/>
+                <w:szCs w:val="28"/>
+              </w:rPr>
+              <w:t>:</w:t>
             </w:r>
           </w:p>
         </w:tc>
@@ -8855,14 +9042,25 @@
                 <w:szCs w:val="24"/>
               </w:rPr>
             </w:pPr>
-            <w:r>
-              <w:rPr>
-                <w:rStyle w:val="fontstyle01"/>
-                <w:rFonts w:ascii="Calibri" w:hAnsi="Calibri" w:cs="Calibri"/>
-                <w:sz w:val="24"/>
-                <w:szCs w:val="24"/>
-              </w:rPr>
-              <w:t>Habiba Mahmoud</w:t>
+            <w:proofErr w:type="spellStart"/>
+            <w:r>
+              <w:rPr>
+                <w:rStyle w:val="fontstyle01"/>
+                <w:rFonts w:ascii="Calibri" w:hAnsi="Calibri" w:cs="Calibri"/>
+                <w:sz w:val="24"/>
+                <w:szCs w:val="24"/>
+              </w:rPr>
+              <w:t>Habiba</w:t>
+            </w:r>
+            <w:proofErr w:type="spellEnd"/>
+            <w:r>
+              <w:rPr>
+                <w:rStyle w:val="fontstyle01"/>
+                <w:rFonts w:ascii="Calibri" w:hAnsi="Calibri" w:cs="Calibri"/>
+                <w:sz w:val="24"/>
+                <w:szCs w:val="24"/>
+              </w:rPr>
+              <w:t xml:space="preserve"> Mahmoud</w:t>
             </w:r>
           </w:p>
         </w:tc>
@@ -9444,6 +9642,7 @@
                 <w:szCs w:val="24"/>
               </w:rPr>
             </w:pPr>
+            <w:proofErr w:type="gramStart"/>
             <w:r>
               <w:rPr>
                 <w:sz w:val="24"/>
@@ -9458,7 +9657,17 @@
                 <w:sz w:val="24"/>
                 <w:szCs w:val="24"/>
               </w:rPr>
-              <w:t xml:space="preserve"> Multiply </w:t>
+              <w:t xml:space="preserve"> Multiply</w:t>
+            </w:r>
+            <w:proofErr w:type="gramEnd"/>
+            <w:r>
+              <w:rPr>
+                <w:b/>
+                <w:bCs/>
+                <w:sz w:val="24"/>
+                <w:szCs w:val="24"/>
+              </w:rPr>
+              <w:t xml:space="preserve"> </w:t>
             </w:r>
             <w:r>
               <w:rPr>
@@ -9492,6 +9701,7 @@
                 <w:szCs w:val="24"/>
               </w:rPr>
             </w:pPr>
+            <w:proofErr w:type="gramStart"/>
             <w:r>
               <w:rPr>
                 <w:sz w:val="24"/>
@@ -9508,6 +9718,7 @@
               </w:rPr>
               <w:t xml:space="preserve"> Add</w:t>
             </w:r>
+            <w:proofErr w:type="gramEnd"/>
             <w:r>
               <w:rPr>
                 <w:b/>
@@ -9542,6 +9753,7 @@
                 <w:szCs w:val="24"/>
               </w:rPr>
             </w:pPr>
+            <w:proofErr w:type="gramStart"/>
             <w:r>
               <w:rPr>
                 <w:sz w:val="24"/>
@@ -9558,6 +9770,7 @@
               </w:rPr>
               <w:t xml:space="preserve"> Sub</w:t>
             </w:r>
+            <w:proofErr w:type="gramEnd"/>
             <w:r>
               <w:rPr>
                 <w:b/>
@@ -9771,12 +9984,21 @@
                 <w:szCs w:val="28"/>
               </w:rPr>
             </w:pPr>
-            <w:r>
-              <w:rPr>
-                <w:sz w:val="28"/>
-                <w:szCs w:val="28"/>
-              </w:rPr>
-              <w:t>Req_ID:</w:t>
+            <w:proofErr w:type="spellStart"/>
+            <w:r>
+              <w:rPr>
+                <w:sz w:val="28"/>
+                <w:szCs w:val="28"/>
+              </w:rPr>
+              <w:t>Req_ID</w:t>
+            </w:r>
+            <w:proofErr w:type="spellEnd"/>
+            <w:r>
+              <w:rPr>
+                <w:sz w:val="28"/>
+                <w:szCs w:val="28"/>
+              </w:rPr>
+              <w:t>:</w:t>
             </w:r>
           </w:p>
         </w:tc>
@@ -9977,14 +10199,25 @@
                 <w:szCs w:val="24"/>
               </w:rPr>
             </w:pPr>
-            <w:r>
-              <w:rPr>
-                <w:rStyle w:val="fontstyle01"/>
-                <w:rFonts w:ascii="Calibri" w:hAnsi="Calibri" w:cs="Calibri"/>
-                <w:sz w:val="24"/>
-                <w:szCs w:val="24"/>
-              </w:rPr>
-              <w:t>Habiba Mahmoud</w:t>
+            <w:proofErr w:type="spellStart"/>
+            <w:r>
+              <w:rPr>
+                <w:rStyle w:val="fontstyle01"/>
+                <w:rFonts w:ascii="Calibri" w:hAnsi="Calibri" w:cs="Calibri"/>
+                <w:sz w:val="24"/>
+                <w:szCs w:val="24"/>
+              </w:rPr>
+              <w:t>Habiba</w:t>
+            </w:r>
+            <w:proofErr w:type="spellEnd"/>
+            <w:r>
+              <w:rPr>
+                <w:rStyle w:val="fontstyle01"/>
+                <w:rFonts w:ascii="Calibri" w:hAnsi="Calibri" w:cs="Calibri"/>
+                <w:sz w:val="24"/>
+                <w:szCs w:val="24"/>
+              </w:rPr>
+              <w:t xml:space="preserve"> Mahmoud</w:t>
             </w:r>
           </w:p>
         </w:tc>
@@ -10129,12 +10362,21 @@
                 <w:szCs w:val="24"/>
               </w:rPr>
             </w:pPr>
-            <w:r>
-              <w:rPr>
-                <w:sz w:val="24"/>
-                <w:szCs w:val="24"/>
-              </w:rPr>
-              <w:t>E.g: 2+4*2= 10</w:t>
+            <w:proofErr w:type="spellStart"/>
+            <w:r>
+              <w:rPr>
+                <w:sz w:val="24"/>
+                <w:szCs w:val="24"/>
+              </w:rPr>
+              <w:t>E.g</w:t>
+            </w:r>
+            <w:proofErr w:type="spellEnd"/>
+            <w:r>
+              <w:rPr>
+                <w:sz w:val="24"/>
+                <w:szCs w:val="24"/>
+              </w:rPr>
+              <w:t>: 2+4*2= 10</w:t>
             </w:r>
           </w:p>
         </w:tc>
@@ -10409,6 +10651,7 @@
                 <w:szCs w:val="24"/>
               </w:rPr>
             </w:pPr>
+            <w:proofErr w:type="gramStart"/>
             <w:r>
               <w:rPr>
                 <w:sz w:val="24"/>
@@ -10423,7 +10666,17 @@
                 <w:sz w:val="24"/>
                 <w:szCs w:val="24"/>
               </w:rPr>
-              <w:t xml:space="preserve"> Multiply </w:t>
+              <w:t xml:space="preserve"> Multiply</w:t>
+            </w:r>
+            <w:proofErr w:type="gramEnd"/>
+            <w:r>
+              <w:rPr>
+                <w:b/>
+                <w:bCs/>
+                <w:sz w:val="24"/>
+                <w:szCs w:val="24"/>
+              </w:rPr>
+              <w:t xml:space="preserve"> </w:t>
             </w:r>
             <w:r>
               <w:rPr>
@@ -10450,6 +10703,7 @@
                 <w:szCs w:val="24"/>
               </w:rPr>
             </w:pPr>
+            <w:proofErr w:type="gramStart"/>
             <w:r>
               <w:rPr>
                 <w:sz w:val="24"/>
@@ -10466,6 +10720,7 @@
               </w:rPr>
               <w:t xml:space="preserve"> Add</w:t>
             </w:r>
+            <w:proofErr w:type="gramEnd"/>
             <w:r>
               <w:rPr>
                 <w:b/>
@@ -10507,6 +10762,7 @@
                 <w:szCs w:val="24"/>
               </w:rPr>
             </w:pPr>
+            <w:proofErr w:type="gramStart"/>
             <w:r>
               <w:rPr>
                 <w:sz w:val="24"/>
@@ -10523,6 +10779,7 @@
               </w:rPr>
               <w:t xml:space="preserve"> Sub</w:t>
             </w:r>
+            <w:proofErr w:type="gramEnd"/>
             <w:r>
               <w:rPr>
                 <w:b/>
@@ -10750,12 +11007,21 @@
                 <w:szCs w:val="28"/>
               </w:rPr>
             </w:pPr>
-            <w:r>
-              <w:rPr>
-                <w:sz w:val="28"/>
-                <w:szCs w:val="28"/>
-              </w:rPr>
-              <w:t>Req_ID:</w:t>
+            <w:proofErr w:type="spellStart"/>
+            <w:r>
+              <w:rPr>
+                <w:sz w:val="28"/>
+                <w:szCs w:val="28"/>
+              </w:rPr>
+              <w:t>Req_ID</w:t>
+            </w:r>
+            <w:proofErr w:type="spellEnd"/>
+            <w:r>
+              <w:rPr>
+                <w:sz w:val="28"/>
+                <w:szCs w:val="28"/>
+              </w:rPr>
+              <w:t>:</w:t>
             </w:r>
           </w:p>
         </w:tc>
@@ -10956,14 +11222,25 @@
                 <w:szCs w:val="24"/>
               </w:rPr>
             </w:pPr>
-            <w:r>
-              <w:rPr>
-                <w:rStyle w:val="fontstyle01"/>
-                <w:rFonts w:ascii="Calibri" w:hAnsi="Calibri" w:cs="Calibri"/>
-                <w:sz w:val="24"/>
-                <w:szCs w:val="24"/>
-              </w:rPr>
-              <w:t>Habiba Mahmoud</w:t>
+            <w:proofErr w:type="spellStart"/>
+            <w:r>
+              <w:rPr>
+                <w:rStyle w:val="fontstyle01"/>
+                <w:rFonts w:ascii="Calibri" w:hAnsi="Calibri" w:cs="Calibri"/>
+                <w:sz w:val="24"/>
+                <w:szCs w:val="24"/>
+              </w:rPr>
+              <w:t>Habiba</w:t>
+            </w:r>
+            <w:proofErr w:type="spellEnd"/>
+            <w:r>
+              <w:rPr>
+                <w:rStyle w:val="fontstyle01"/>
+                <w:rFonts w:ascii="Calibri" w:hAnsi="Calibri" w:cs="Calibri"/>
+                <w:sz w:val="24"/>
+                <w:szCs w:val="24"/>
+              </w:rPr>
+              <w:t xml:space="preserve"> Mahmoud</w:t>
             </w:r>
           </w:p>
         </w:tc>
@@ -11121,7 +11398,23 @@
                 <w:sz w:val="24"/>
                 <w:szCs w:val="24"/>
               </w:rPr>
-              <w:t>” to the Lcd Handler</w:t>
+              <w:t xml:space="preserve">” to the </w:t>
+            </w:r>
+            <w:proofErr w:type="spellStart"/>
+            <w:r>
+              <w:rPr>
+                <w:sz w:val="24"/>
+                <w:szCs w:val="24"/>
+              </w:rPr>
+              <w:t>Lcd</w:t>
+            </w:r>
+            <w:proofErr w:type="spellEnd"/>
+            <w:r>
+              <w:rPr>
+                <w:sz w:val="24"/>
+                <w:szCs w:val="24"/>
+              </w:rPr>
+              <w:t xml:space="preserve"> Handler</w:t>
             </w:r>
           </w:p>
         </w:tc>
@@ -11403,12 +11696,21 @@
                 <w:szCs w:val="28"/>
               </w:rPr>
             </w:pPr>
-            <w:r>
-              <w:rPr>
-                <w:sz w:val="28"/>
-                <w:szCs w:val="28"/>
-              </w:rPr>
-              <w:t>Req_ID:</w:t>
+            <w:proofErr w:type="spellStart"/>
+            <w:r>
+              <w:rPr>
+                <w:sz w:val="28"/>
+                <w:szCs w:val="28"/>
+              </w:rPr>
+              <w:t>Req_ID</w:t>
+            </w:r>
+            <w:proofErr w:type="spellEnd"/>
+            <w:r>
+              <w:rPr>
+                <w:sz w:val="28"/>
+                <w:szCs w:val="28"/>
+              </w:rPr>
+              <w:t>:</w:t>
             </w:r>
           </w:p>
         </w:tc>
@@ -11627,14 +11929,25 @@
                 <w:szCs w:val="24"/>
               </w:rPr>
             </w:pPr>
-            <w:r>
-              <w:rPr>
-                <w:rStyle w:val="fontstyle01"/>
-                <w:rFonts w:ascii="Calibri" w:hAnsi="Calibri" w:cs="Calibri"/>
-                <w:sz w:val="24"/>
-                <w:szCs w:val="24"/>
-              </w:rPr>
-              <w:t>Habiba Mahmoud</w:t>
+            <w:proofErr w:type="spellStart"/>
+            <w:r>
+              <w:rPr>
+                <w:rStyle w:val="fontstyle01"/>
+                <w:rFonts w:ascii="Calibri" w:hAnsi="Calibri" w:cs="Calibri"/>
+                <w:sz w:val="24"/>
+                <w:szCs w:val="24"/>
+              </w:rPr>
+              <w:t>Habiba</w:t>
+            </w:r>
+            <w:proofErr w:type="spellEnd"/>
+            <w:r>
+              <w:rPr>
+                <w:rStyle w:val="fontstyle01"/>
+                <w:rFonts w:ascii="Calibri" w:hAnsi="Calibri" w:cs="Calibri"/>
+                <w:sz w:val="24"/>
+                <w:szCs w:val="24"/>
+              </w:rPr>
+              <w:t xml:space="preserve"> Mahmoud</w:t>
             </w:r>
           </w:p>
         </w:tc>
@@ -11780,7 +12093,23 @@
                 <w:sz w:val="24"/>
                 <w:szCs w:val="24"/>
               </w:rPr>
-              <w:t>” to the Lcd Handler</w:t>
+              <w:t xml:space="preserve">” to the </w:t>
+            </w:r>
+            <w:proofErr w:type="spellStart"/>
+            <w:r>
+              <w:rPr>
+                <w:sz w:val="24"/>
+                <w:szCs w:val="24"/>
+              </w:rPr>
+              <w:t>Lcd</w:t>
+            </w:r>
+            <w:proofErr w:type="spellEnd"/>
+            <w:r>
+              <w:rPr>
+                <w:sz w:val="24"/>
+                <w:szCs w:val="24"/>
+              </w:rPr>
+              <w:t xml:space="preserve"> Handler</w:t>
             </w:r>
             <w:r>
               <w:rPr>
@@ -12254,13 +12583,22 @@
                 <w:szCs w:val="28"/>
               </w:rPr>
             </w:pPr>
+            <w:proofErr w:type="spellStart"/>
             <w:r>
               <w:rPr>
                 <w:sz w:val="28"/>
                 <w:szCs w:val="28"/>
               </w:rPr>
               <w:lastRenderedPageBreak/>
-              <w:t>Req_ID:</w:t>
+              <w:t>Req_ID</w:t>
+            </w:r>
+            <w:proofErr w:type="spellEnd"/>
+            <w:r>
+              <w:rPr>
+                <w:sz w:val="28"/>
+                <w:szCs w:val="28"/>
+              </w:rPr>
+              <w:t>:</w:t>
             </w:r>
           </w:p>
         </w:tc>
@@ -12453,14 +12791,25 @@
                 <w:szCs w:val="24"/>
               </w:rPr>
             </w:pPr>
-            <w:r>
-              <w:rPr>
-                <w:rStyle w:val="fontstyle01"/>
-                <w:rFonts w:ascii="Calibri" w:hAnsi="Calibri" w:cs="Calibri"/>
-                <w:sz w:val="24"/>
-                <w:szCs w:val="24"/>
-              </w:rPr>
-              <w:t>Nihal Khaled</w:t>
+            <w:proofErr w:type="spellStart"/>
+            <w:r>
+              <w:rPr>
+                <w:rStyle w:val="fontstyle01"/>
+                <w:rFonts w:ascii="Calibri" w:hAnsi="Calibri" w:cs="Calibri"/>
+                <w:sz w:val="24"/>
+                <w:szCs w:val="24"/>
+              </w:rPr>
+              <w:t>Nihal</w:t>
+            </w:r>
+            <w:proofErr w:type="spellEnd"/>
+            <w:r>
+              <w:rPr>
+                <w:rStyle w:val="fontstyle01"/>
+                <w:rFonts w:ascii="Calibri" w:hAnsi="Calibri" w:cs="Calibri"/>
+                <w:sz w:val="24"/>
+                <w:szCs w:val="24"/>
+              </w:rPr>
+              <w:t xml:space="preserve"> Khaled</w:t>
             </w:r>
           </w:p>
         </w:tc>
@@ -12581,14 +12930,46 @@
                 <w:sz w:val="24"/>
                 <w:szCs w:val="24"/>
               </w:rPr>
-              <w:t>nd Lcd initialization sequence to</w:t>
-            </w:r>
-            <w:r>
-              <w:rPr>
-                <w:sz w:val="24"/>
-                <w:szCs w:val="24"/>
-              </w:rPr>
-              <w:t xml:space="preserve"> Lcd handler.</w:t>
+              <w:t xml:space="preserve">nd </w:t>
+            </w:r>
+            <w:proofErr w:type="spellStart"/>
+            <w:r>
+              <w:rPr>
+                <w:sz w:val="24"/>
+                <w:szCs w:val="24"/>
+              </w:rPr>
+              <w:t>Lcd</w:t>
+            </w:r>
+            <w:proofErr w:type="spellEnd"/>
+            <w:r>
+              <w:rPr>
+                <w:sz w:val="24"/>
+                <w:szCs w:val="24"/>
+              </w:rPr>
+              <w:t xml:space="preserve"> initialization sequence to</w:t>
+            </w:r>
+            <w:r>
+              <w:rPr>
+                <w:sz w:val="24"/>
+                <w:szCs w:val="24"/>
+              </w:rPr>
+              <w:t xml:space="preserve"> </w:t>
+            </w:r>
+            <w:proofErr w:type="spellStart"/>
+            <w:r>
+              <w:rPr>
+                <w:sz w:val="24"/>
+                <w:szCs w:val="24"/>
+              </w:rPr>
+              <w:t>Lcd</w:t>
+            </w:r>
+            <w:proofErr w:type="spellEnd"/>
+            <w:r>
+              <w:rPr>
+                <w:sz w:val="24"/>
+                <w:szCs w:val="24"/>
+              </w:rPr>
+              <w:t xml:space="preserve"> handler.</w:t>
             </w:r>
           </w:p>
           <w:p>
@@ -13220,13 +13601,22 @@
                 <w:szCs w:val="28"/>
               </w:rPr>
             </w:pPr>
+            <w:proofErr w:type="spellStart"/>
             <w:r>
               <w:rPr>
                 <w:sz w:val="28"/>
                 <w:szCs w:val="28"/>
               </w:rPr>
               <w:lastRenderedPageBreak/>
-              <w:t>Req_ID:</w:t>
+              <w:t>Req_ID</w:t>
+            </w:r>
+            <w:proofErr w:type="spellEnd"/>
+            <w:r>
+              <w:rPr>
+                <w:sz w:val="28"/>
+                <w:szCs w:val="28"/>
+              </w:rPr>
+              <w:t>:</w:t>
             </w:r>
           </w:p>
         </w:tc>
@@ -13428,14 +13818,25 @@
                 <w:szCs w:val="24"/>
               </w:rPr>
             </w:pPr>
-            <w:r>
-              <w:rPr>
-                <w:rStyle w:val="fontstyle01"/>
-                <w:rFonts w:ascii="Calibri" w:hAnsi="Calibri" w:cs="Calibri"/>
-                <w:sz w:val="24"/>
-                <w:szCs w:val="24"/>
-              </w:rPr>
-              <w:t>Nihal Khaled</w:t>
+            <w:proofErr w:type="spellStart"/>
+            <w:r>
+              <w:rPr>
+                <w:rStyle w:val="fontstyle01"/>
+                <w:rFonts w:ascii="Calibri" w:hAnsi="Calibri" w:cs="Calibri"/>
+                <w:sz w:val="24"/>
+                <w:szCs w:val="24"/>
+              </w:rPr>
+              <w:t>Nihal</w:t>
+            </w:r>
+            <w:proofErr w:type="spellEnd"/>
+            <w:r>
+              <w:rPr>
+                <w:rStyle w:val="fontstyle01"/>
+                <w:rFonts w:ascii="Calibri" w:hAnsi="Calibri" w:cs="Calibri"/>
+                <w:sz w:val="24"/>
+                <w:szCs w:val="24"/>
+              </w:rPr>
+              <w:t xml:space="preserve"> Khaled</w:t>
             </w:r>
           </w:p>
         </w:tc>
@@ -13613,7 +14014,23 @@
                 <w:sz w:val="24"/>
                 <w:szCs w:val="24"/>
               </w:rPr>
-              <w:t>” to the Lcd handler.</w:t>
+              <w:t xml:space="preserve">” to the </w:t>
+            </w:r>
+            <w:proofErr w:type="spellStart"/>
+            <w:r>
+              <w:rPr>
+                <w:sz w:val="24"/>
+                <w:szCs w:val="24"/>
+              </w:rPr>
+              <w:t>Lcd</w:t>
+            </w:r>
+            <w:proofErr w:type="spellEnd"/>
+            <w:r>
+              <w:rPr>
+                <w:sz w:val="24"/>
+                <w:szCs w:val="24"/>
+              </w:rPr>
+              <w:t xml:space="preserve"> handler.</w:t>
             </w:r>
           </w:p>
         </w:tc>
@@ -13914,12 +14331,21 @@
                 <w:szCs w:val="28"/>
               </w:rPr>
             </w:pPr>
-            <w:r>
-              <w:rPr>
-                <w:sz w:val="28"/>
-                <w:szCs w:val="28"/>
-              </w:rPr>
-              <w:t>Req_ID:</w:t>
+            <w:proofErr w:type="spellStart"/>
+            <w:r>
+              <w:rPr>
+                <w:sz w:val="28"/>
+                <w:szCs w:val="28"/>
+              </w:rPr>
+              <w:t>Req_ID</w:t>
+            </w:r>
+            <w:proofErr w:type="spellEnd"/>
+            <w:r>
+              <w:rPr>
+                <w:sz w:val="28"/>
+                <w:szCs w:val="28"/>
+              </w:rPr>
+              <w:t>:</w:t>
             </w:r>
           </w:p>
         </w:tc>
@@ -14121,14 +14547,25 @@
                 <w:szCs w:val="24"/>
               </w:rPr>
             </w:pPr>
-            <w:r>
-              <w:rPr>
-                <w:rStyle w:val="fontstyle01"/>
-                <w:rFonts w:ascii="Calibri" w:hAnsi="Calibri" w:cs="Calibri"/>
-                <w:sz w:val="24"/>
-                <w:szCs w:val="24"/>
-              </w:rPr>
-              <w:t>Nihal Khaled</w:t>
+            <w:proofErr w:type="spellStart"/>
+            <w:r>
+              <w:rPr>
+                <w:rStyle w:val="fontstyle01"/>
+                <w:rFonts w:ascii="Calibri" w:hAnsi="Calibri" w:cs="Calibri"/>
+                <w:sz w:val="24"/>
+                <w:szCs w:val="24"/>
+              </w:rPr>
+              <w:t>Nihal</w:t>
+            </w:r>
+            <w:proofErr w:type="spellEnd"/>
+            <w:r>
+              <w:rPr>
+                <w:rStyle w:val="fontstyle01"/>
+                <w:rFonts w:ascii="Calibri" w:hAnsi="Calibri" w:cs="Calibri"/>
+                <w:sz w:val="24"/>
+                <w:szCs w:val="24"/>
+              </w:rPr>
+              <w:t xml:space="preserve"> Khaled</w:t>
             </w:r>
           </w:p>
         </w:tc>
@@ -14319,7 +14756,23 @@
                 <w:sz w:val="24"/>
                 <w:szCs w:val="24"/>
               </w:rPr>
-              <w:t xml:space="preserve"> ” to the Lcd handler.</w:t>
+              <w:t xml:space="preserve"> ” to the </w:t>
+            </w:r>
+            <w:proofErr w:type="spellStart"/>
+            <w:r>
+              <w:rPr>
+                <w:sz w:val="24"/>
+                <w:szCs w:val="24"/>
+              </w:rPr>
+              <w:t>Lcd</w:t>
+            </w:r>
+            <w:proofErr w:type="spellEnd"/>
+            <w:r>
+              <w:rPr>
+                <w:sz w:val="24"/>
+                <w:szCs w:val="24"/>
+              </w:rPr>
+              <w:t xml:space="preserve"> handler.</w:t>
             </w:r>
           </w:p>
         </w:tc>
@@ -14623,13 +15076,22 @@
                 <w:szCs w:val="28"/>
               </w:rPr>
             </w:pPr>
+            <w:proofErr w:type="spellStart"/>
             <w:r>
               <w:rPr>
                 <w:sz w:val="28"/>
                 <w:szCs w:val="28"/>
               </w:rPr>
               <w:lastRenderedPageBreak/>
-              <w:t>Req_ID:</w:t>
+              <w:t>Req_ID</w:t>
+            </w:r>
+            <w:proofErr w:type="spellEnd"/>
+            <w:r>
+              <w:rPr>
+                <w:sz w:val="28"/>
+                <w:szCs w:val="28"/>
+              </w:rPr>
+              <w:t>:</w:t>
             </w:r>
           </w:p>
         </w:tc>
@@ -14831,14 +15293,25 @@
                 <w:szCs w:val="24"/>
               </w:rPr>
             </w:pPr>
-            <w:r>
-              <w:rPr>
-                <w:rStyle w:val="fontstyle01"/>
-                <w:rFonts w:ascii="Calibri" w:hAnsi="Calibri" w:cs="Calibri"/>
-                <w:sz w:val="24"/>
-                <w:szCs w:val="24"/>
-              </w:rPr>
-              <w:t>Nihal Khaled</w:t>
+            <w:proofErr w:type="spellStart"/>
+            <w:r>
+              <w:rPr>
+                <w:rStyle w:val="fontstyle01"/>
+                <w:rFonts w:ascii="Calibri" w:hAnsi="Calibri" w:cs="Calibri"/>
+                <w:sz w:val="24"/>
+                <w:szCs w:val="24"/>
+              </w:rPr>
+              <w:t>Nihal</w:t>
+            </w:r>
+            <w:proofErr w:type="spellEnd"/>
+            <w:r>
+              <w:rPr>
+                <w:rStyle w:val="fontstyle01"/>
+                <w:rFonts w:ascii="Calibri" w:hAnsi="Calibri" w:cs="Calibri"/>
+                <w:sz w:val="24"/>
+                <w:szCs w:val="24"/>
+              </w:rPr>
+              <w:t xml:space="preserve"> Khaled</w:t>
             </w:r>
           </w:p>
         </w:tc>
@@ -15002,7 +15475,23 @@
                 <w:sz w:val="24"/>
                 <w:szCs w:val="24"/>
               </w:rPr>
-              <w:t>” to the Lcd handler.</w:t>
+              <w:t xml:space="preserve">” to the </w:t>
+            </w:r>
+            <w:proofErr w:type="spellStart"/>
+            <w:r>
+              <w:rPr>
+                <w:sz w:val="24"/>
+                <w:szCs w:val="24"/>
+              </w:rPr>
+              <w:t>Lcd</w:t>
+            </w:r>
+            <w:proofErr w:type="spellEnd"/>
+            <w:r>
+              <w:rPr>
+                <w:sz w:val="24"/>
+                <w:szCs w:val="24"/>
+              </w:rPr>
+              <w:t xml:space="preserve"> handler.</w:t>
             </w:r>
           </w:p>
         </w:tc>
@@ -15291,12 +15780,21 @@
                 <w:szCs w:val="28"/>
               </w:rPr>
             </w:pPr>
-            <w:r>
-              <w:rPr>
-                <w:sz w:val="28"/>
-                <w:szCs w:val="28"/>
-              </w:rPr>
-              <w:t>Req_ID:</w:t>
+            <w:proofErr w:type="spellStart"/>
+            <w:r>
+              <w:rPr>
+                <w:sz w:val="28"/>
+                <w:szCs w:val="28"/>
+              </w:rPr>
+              <w:t>Req_ID</w:t>
+            </w:r>
+            <w:proofErr w:type="spellEnd"/>
+            <w:r>
+              <w:rPr>
+                <w:sz w:val="28"/>
+                <w:szCs w:val="28"/>
+              </w:rPr>
+              <w:t>:</w:t>
             </w:r>
           </w:p>
         </w:tc>
@@ -15498,14 +15996,25 @@
                 <w:szCs w:val="24"/>
               </w:rPr>
             </w:pPr>
-            <w:r>
-              <w:rPr>
-                <w:rStyle w:val="fontstyle01"/>
-                <w:rFonts w:ascii="Calibri" w:hAnsi="Calibri" w:cs="Calibri"/>
-                <w:sz w:val="24"/>
-                <w:szCs w:val="24"/>
-              </w:rPr>
-              <w:t>Nihal Khaled</w:t>
+            <w:proofErr w:type="spellStart"/>
+            <w:r>
+              <w:rPr>
+                <w:rStyle w:val="fontstyle01"/>
+                <w:rFonts w:ascii="Calibri" w:hAnsi="Calibri" w:cs="Calibri"/>
+                <w:sz w:val="24"/>
+                <w:szCs w:val="24"/>
+              </w:rPr>
+              <w:t>Nihal</w:t>
+            </w:r>
+            <w:proofErr w:type="spellEnd"/>
+            <w:r>
+              <w:rPr>
+                <w:rStyle w:val="fontstyle01"/>
+                <w:rFonts w:ascii="Calibri" w:hAnsi="Calibri" w:cs="Calibri"/>
+                <w:sz w:val="24"/>
+                <w:szCs w:val="24"/>
+              </w:rPr>
+              <w:t xml:space="preserve"> Khaled</w:t>
             </w:r>
           </w:p>
         </w:tc>
@@ -15696,7 +16205,23 @@
                 <w:sz w:val="24"/>
                 <w:szCs w:val="24"/>
               </w:rPr>
-              <w:t xml:space="preserve"> ” to the Lcd handler.</w:t>
+              <w:t xml:space="preserve"> ” to the </w:t>
+            </w:r>
+            <w:proofErr w:type="spellStart"/>
+            <w:r>
+              <w:rPr>
+                <w:sz w:val="24"/>
+                <w:szCs w:val="24"/>
+              </w:rPr>
+              <w:t>Lcd</w:t>
+            </w:r>
+            <w:proofErr w:type="spellEnd"/>
+            <w:r>
+              <w:rPr>
+                <w:sz w:val="24"/>
+                <w:szCs w:val="24"/>
+              </w:rPr>
+              <w:t xml:space="preserve"> handler.</w:t>
             </w:r>
           </w:p>
         </w:tc>
@@ -15999,13 +16524,22 @@
                 <w:szCs w:val="28"/>
               </w:rPr>
             </w:pPr>
+            <w:proofErr w:type="spellStart"/>
             <w:r>
               <w:rPr>
                 <w:sz w:val="28"/>
                 <w:szCs w:val="28"/>
               </w:rPr>
               <w:lastRenderedPageBreak/>
-              <w:t>Req_ID:</w:t>
+              <w:t>Req_ID</w:t>
+            </w:r>
+            <w:proofErr w:type="spellEnd"/>
+            <w:r>
+              <w:rPr>
+                <w:sz w:val="28"/>
+                <w:szCs w:val="28"/>
+              </w:rPr>
+              <w:t>:</w:t>
             </w:r>
           </w:p>
         </w:tc>
@@ -16207,14 +16741,25 @@
                 <w:szCs w:val="24"/>
               </w:rPr>
             </w:pPr>
-            <w:r>
-              <w:rPr>
-                <w:rStyle w:val="fontstyle01"/>
-                <w:rFonts w:ascii="Calibri" w:hAnsi="Calibri" w:cs="Calibri"/>
-                <w:sz w:val="24"/>
-                <w:szCs w:val="24"/>
-              </w:rPr>
-              <w:t>Nihal Khaled</w:t>
+            <w:proofErr w:type="spellStart"/>
+            <w:r>
+              <w:rPr>
+                <w:rStyle w:val="fontstyle01"/>
+                <w:rFonts w:ascii="Calibri" w:hAnsi="Calibri" w:cs="Calibri"/>
+                <w:sz w:val="24"/>
+                <w:szCs w:val="24"/>
+              </w:rPr>
+              <w:t>Nihal</w:t>
+            </w:r>
+            <w:proofErr w:type="spellEnd"/>
+            <w:r>
+              <w:rPr>
+                <w:rStyle w:val="fontstyle01"/>
+                <w:rFonts w:ascii="Calibri" w:hAnsi="Calibri" w:cs="Calibri"/>
+                <w:sz w:val="24"/>
+                <w:szCs w:val="24"/>
+              </w:rPr>
+              <w:t xml:space="preserve"> Khaled</w:t>
             </w:r>
           </w:p>
         </w:tc>
@@ -16423,7 +16968,23 @@
                 <w:sz w:val="24"/>
                 <w:szCs w:val="24"/>
               </w:rPr>
-              <w:t xml:space="preserve"> ” to the Lcd handler.</w:t>
+              <w:t xml:space="preserve"> ” to the </w:t>
+            </w:r>
+            <w:proofErr w:type="spellStart"/>
+            <w:r>
+              <w:rPr>
+                <w:sz w:val="24"/>
+                <w:szCs w:val="24"/>
+              </w:rPr>
+              <w:t>Lcd</w:t>
+            </w:r>
+            <w:proofErr w:type="spellEnd"/>
+            <w:r>
+              <w:rPr>
+                <w:sz w:val="24"/>
+                <w:szCs w:val="24"/>
+              </w:rPr>
+              <w:t xml:space="preserve"> handler.</w:t>
             </w:r>
           </w:p>
         </w:tc>
@@ -16721,12 +17282,21 @@
                 <w:szCs w:val="28"/>
               </w:rPr>
             </w:pPr>
-            <w:r>
-              <w:rPr>
-                <w:sz w:val="28"/>
-                <w:szCs w:val="28"/>
-              </w:rPr>
-              <w:t>Req_ID:</w:t>
+            <w:proofErr w:type="spellStart"/>
+            <w:r>
+              <w:rPr>
+                <w:sz w:val="28"/>
+                <w:szCs w:val="28"/>
+              </w:rPr>
+              <w:t>Req_ID</w:t>
+            </w:r>
+            <w:proofErr w:type="spellEnd"/>
+            <w:r>
+              <w:rPr>
+                <w:sz w:val="28"/>
+                <w:szCs w:val="28"/>
+              </w:rPr>
+              <w:t>:</w:t>
             </w:r>
           </w:p>
         </w:tc>
@@ -16928,14 +17498,25 @@
                 <w:szCs w:val="24"/>
               </w:rPr>
             </w:pPr>
-            <w:r>
-              <w:rPr>
-                <w:rStyle w:val="fontstyle01"/>
-                <w:rFonts w:ascii="Calibri" w:hAnsi="Calibri" w:cs="Calibri"/>
-                <w:sz w:val="24"/>
-                <w:szCs w:val="24"/>
-              </w:rPr>
-              <w:t>Nihal Khaled</w:t>
+            <w:proofErr w:type="spellStart"/>
+            <w:r>
+              <w:rPr>
+                <w:rStyle w:val="fontstyle01"/>
+                <w:rFonts w:ascii="Calibri" w:hAnsi="Calibri" w:cs="Calibri"/>
+                <w:sz w:val="24"/>
+                <w:szCs w:val="24"/>
+              </w:rPr>
+              <w:t>Nihal</w:t>
+            </w:r>
+            <w:proofErr w:type="spellEnd"/>
+            <w:r>
+              <w:rPr>
+                <w:rStyle w:val="fontstyle01"/>
+                <w:rFonts w:ascii="Calibri" w:hAnsi="Calibri" w:cs="Calibri"/>
+                <w:sz w:val="24"/>
+                <w:szCs w:val="24"/>
+              </w:rPr>
+              <w:t xml:space="preserve"> Khaled</w:t>
             </w:r>
           </w:p>
         </w:tc>
@@ -17094,6 +17675,7 @@
               </w:rPr>
               <w:t xml:space="preserve">hange cursor </w:t>
             </w:r>
+            <w:proofErr w:type="spellStart"/>
             <w:r>
               <w:rPr>
                 <w:b/>
@@ -17112,12 +17694,29 @@
               </w:rPr>
               <w:t>ignal</w:t>
             </w:r>
-            <w:r>
-              <w:rPr>
-                <w:sz w:val="24"/>
-                <w:szCs w:val="24"/>
-              </w:rPr>
-              <w:t>” to the Lcd handler.</w:t>
+            <w:proofErr w:type="spellEnd"/>
+            <w:r>
+              <w:rPr>
+                <w:sz w:val="24"/>
+                <w:szCs w:val="24"/>
+              </w:rPr>
+              <w:t xml:space="preserve">” to the </w:t>
+            </w:r>
+            <w:proofErr w:type="spellStart"/>
+            <w:r>
+              <w:rPr>
+                <w:sz w:val="24"/>
+                <w:szCs w:val="24"/>
+              </w:rPr>
+              <w:t>Lcd</w:t>
+            </w:r>
+            <w:proofErr w:type="spellEnd"/>
+            <w:r>
+              <w:rPr>
+                <w:sz w:val="24"/>
+                <w:szCs w:val="24"/>
+              </w:rPr>
+              <w:t xml:space="preserve"> handler.</w:t>
             </w:r>
           </w:p>
         </w:tc>
@@ -17262,6 +17861,7 @@
               </w:rPr>
               <w:t xml:space="preserve">hange cursor </w:t>
             </w:r>
+            <w:proofErr w:type="spellStart"/>
             <w:r>
               <w:rPr>
                 <w:b/>
@@ -17280,6 +17880,7 @@
               </w:rPr>
               <w:t>ignal</w:t>
             </w:r>
+            <w:proofErr w:type="spellEnd"/>
             <w:r>
               <w:rPr>
                 <w:sz w:val="24"/>
@@ -17420,13 +18021,22 @@
                 <w:szCs w:val="28"/>
               </w:rPr>
             </w:pPr>
+            <w:proofErr w:type="spellStart"/>
             <w:r>
               <w:rPr>
                 <w:sz w:val="28"/>
                 <w:szCs w:val="28"/>
               </w:rPr>
               <w:lastRenderedPageBreak/>
-              <w:t>Req_ID:</w:t>
+              <w:t>Req_ID</w:t>
+            </w:r>
+            <w:proofErr w:type="spellEnd"/>
+            <w:r>
+              <w:rPr>
+                <w:sz w:val="28"/>
+                <w:szCs w:val="28"/>
+              </w:rPr>
+              <w:t>:</w:t>
             </w:r>
           </w:p>
         </w:tc>
@@ -17628,14 +18238,25 @@
                 <w:szCs w:val="24"/>
               </w:rPr>
             </w:pPr>
-            <w:r>
-              <w:rPr>
-                <w:rStyle w:val="fontstyle01"/>
-                <w:rFonts w:ascii="Calibri" w:hAnsi="Calibri" w:cs="Calibri"/>
-                <w:sz w:val="24"/>
-                <w:szCs w:val="24"/>
-              </w:rPr>
-              <w:t>Nihal Khaled</w:t>
+            <w:proofErr w:type="spellStart"/>
+            <w:r>
+              <w:rPr>
+                <w:rStyle w:val="fontstyle01"/>
+                <w:rFonts w:ascii="Calibri" w:hAnsi="Calibri" w:cs="Calibri"/>
+                <w:sz w:val="24"/>
+                <w:szCs w:val="24"/>
+              </w:rPr>
+              <w:t>Nihal</w:t>
+            </w:r>
+            <w:proofErr w:type="spellEnd"/>
+            <w:r>
+              <w:rPr>
+                <w:rStyle w:val="fontstyle01"/>
+                <w:rFonts w:ascii="Calibri" w:hAnsi="Calibri" w:cs="Calibri"/>
+                <w:sz w:val="24"/>
+                <w:szCs w:val="24"/>
+              </w:rPr>
+              <w:t xml:space="preserve"> Khaled</w:t>
             </w:r>
           </w:p>
         </w:tc>
@@ -17801,6 +18422,7 @@
               </w:rPr>
               <w:t xml:space="preserve"> </w:t>
             </w:r>
+            <w:proofErr w:type="spellStart"/>
             <w:r>
               <w:rPr>
                 <w:b/>
@@ -17828,12 +18450,29 @@
               </w:rPr>
               <w:t>ignal</w:t>
             </w:r>
-            <w:r>
-              <w:rPr>
-                <w:sz w:val="24"/>
-                <w:szCs w:val="24"/>
-              </w:rPr>
-              <w:t>” to the Lcd handler.</w:t>
+            <w:proofErr w:type="spellEnd"/>
+            <w:r>
+              <w:rPr>
+                <w:sz w:val="24"/>
+                <w:szCs w:val="24"/>
+              </w:rPr>
+              <w:t xml:space="preserve">” to the </w:t>
+            </w:r>
+            <w:proofErr w:type="spellStart"/>
+            <w:r>
+              <w:rPr>
+                <w:sz w:val="24"/>
+                <w:szCs w:val="24"/>
+              </w:rPr>
+              <w:t>Lcd</w:t>
+            </w:r>
+            <w:proofErr w:type="spellEnd"/>
+            <w:r>
+              <w:rPr>
+                <w:sz w:val="24"/>
+                <w:szCs w:val="24"/>
+              </w:rPr>
+              <w:t xml:space="preserve"> handler.</w:t>
             </w:r>
           </w:p>
         </w:tc>
@@ -17992,6 +18631,7 @@
               </w:rPr>
               <w:t xml:space="preserve"> </w:t>
             </w:r>
+            <w:proofErr w:type="spellStart"/>
             <w:r>
               <w:rPr>
                 <w:b/>
@@ -18019,6 +18659,7 @@
               </w:rPr>
               <w:t>ignal</w:t>
             </w:r>
+            <w:proofErr w:type="spellEnd"/>
             <w:r>
               <w:rPr>
                 <w:sz w:val="24"/>
@@ -18157,12 +18798,21 @@
                 <w:szCs w:val="28"/>
               </w:rPr>
             </w:pPr>
-            <w:r>
-              <w:rPr>
-                <w:sz w:val="28"/>
-                <w:szCs w:val="28"/>
-              </w:rPr>
-              <w:t>Req_ID:</w:t>
+            <w:proofErr w:type="spellStart"/>
+            <w:r>
+              <w:rPr>
+                <w:sz w:val="28"/>
+                <w:szCs w:val="28"/>
+              </w:rPr>
+              <w:t>Req_ID</w:t>
+            </w:r>
+            <w:proofErr w:type="spellEnd"/>
+            <w:r>
+              <w:rPr>
+                <w:sz w:val="28"/>
+                <w:szCs w:val="28"/>
+              </w:rPr>
+              <w:t>:</w:t>
             </w:r>
           </w:p>
         </w:tc>
@@ -18355,14 +19005,25 @@
                 <w:szCs w:val="24"/>
               </w:rPr>
             </w:pPr>
-            <w:r>
-              <w:rPr>
-                <w:rStyle w:val="fontstyle01"/>
-                <w:rFonts w:ascii="Calibri" w:hAnsi="Calibri" w:cs="Calibri"/>
-                <w:sz w:val="24"/>
-                <w:szCs w:val="24"/>
-              </w:rPr>
-              <w:t>Nihal Khaled</w:t>
+            <w:proofErr w:type="spellStart"/>
+            <w:r>
+              <w:rPr>
+                <w:rStyle w:val="fontstyle01"/>
+                <w:rFonts w:ascii="Calibri" w:hAnsi="Calibri" w:cs="Calibri"/>
+                <w:sz w:val="24"/>
+                <w:szCs w:val="24"/>
+              </w:rPr>
+              <w:t>Nihal</w:t>
+            </w:r>
+            <w:proofErr w:type="spellEnd"/>
+            <w:r>
+              <w:rPr>
+                <w:rStyle w:val="fontstyle01"/>
+                <w:rFonts w:ascii="Calibri" w:hAnsi="Calibri" w:cs="Calibri"/>
+                <w:sz w:val="24"/>
+                <w:szCs w:val="24"/>
+              </w:rPr>
+              <w:t xml:space="preserve"> Khaled</w:t>
             </w:r>
           </w:p>
         </w:tc>
@@ -18567,7 +19228,23 @@
                 <w:sz w:val="24"/>
                 <w:szCs w:val="24"/>
               </w:rPr>
-              <w:t xml:space="preserve"> the Lcd handler.</w:t>
+              <w:t xml:space="preserve"> the </w:t>
+            </w:r>
+            <w:proofErr w:type="spellStart"/>
+            <w:r>
+              <w:rPr>
+                <w:sz w:val="24"/>
+                <w:szCs w:val="24"/>
+              </w:rPr>
+              <w:t>Lcd</w:t>
+            </w:r>
+            <w:proofErr w:type="spellEnd"/>
+            <w:r>
+              <w:rPr>
+                <w:sz w:val="24"/>
+                <w:szCs w:val="24"/>
+              </w:rPr>
+              <w:t xml:space="preserve"> handler.</w:t>
             </w:r>
           </w:p>
         </w:tc>
@@ -18806,13 +19483,22 @@
                 <w:szCs w:val="28"/>
               </w:rPr>
             </w:pPr>
+            <w:proofErr w:type="spellStart"/>
             <w:r>
               <w:rPr>
                 <w:sz w:val="28"/>
                 <w:szCs w:val="28"/>
               </w:rPr>
               <w:lastRenderedPageBreak/>
-              <w:t>Req_ID:</w:t>
+              <w:t>Req_ID</w:t>
+            </w:r>
+            <w:proofErr w:type="spellEnd"/>
+            <w:r>
+              <w:rPr>
+                <w:sz w:val="28"/>
+                <w:szCs w:val="28"/>
+              </w:rPr>
+              <w:t>:</w:t>
             </w:r>
           </w:p>
         </w:tc>
@@ -19005,14 +19691,25 @@
                 <w:szCs w:val="24"/>
               </w:rPr>
             </w:pPr>
-            <w:r>
-              <w:rPr>
-                <w:rStyle w:val="fontstyle01"/>
-                <w:rFonts w:ascii="Calibri" w:hAnsi="Calibri" w:cs="Calibri"/>
-                <w:sz w:val="24"/>
-                <w:szCs w:val="24"/>
-              </w:rPr>
-              <w:t>Nihal Khaled</w:t>
+            <w:proofErr w:type="spellStart"/>
+            <w:r>
+              <w:rPr>
+                <w:rStyle w:val="fontstyle01"/>
+                <w:rFonts w:ascii="Calibri" w:hAnsi="Calibri" w:cs="Calibri"/>
+                <w:sz w:val="24"/>
+                <w:szCs w:val="24"/>
+              </w:rPr>
+              <w:t>Nihal</w:t>
+            </w:r>
+            <w:proofErr w:type="spellEnd"/>
+            <w:r>
+              <w:rPr>
+                <w:rStyle w:val="fontstyle01"/>
+                <w:rFonts w:ascii="Calibri" w:hAnsi="Calibri" w:cs="Calibri"/>
+                <w:sz w:val="24"/>
+                <w:szCs w:val="24"/>
+              </w:rPr>
+              <w:t xml:space="preserve"> Khaled</w:t>
             </w:r>
           </w:p>
         </w:tc>
@@ -19206,7 +19903,23 @@
                 <w:sz w:val="24"/>
                 <w:szCs w:val="24"/>
               </w:rPr>
-              <w:t>, to the Lcd handler.</w:t>
+              <w:t xml:space="preserve">, to the </w:t>
+            </w:r>
+            <w:proofErr w:type="spellStart"/>
+            <w:r>
+              <w:rPr>
+                <w:sz w:val="24"/>
+                <w:szCs w:val="24"/>
+              </w:rPr>
+              <w:t>Lcd</w:t>
+            </w:r>
+            <w:proofErr w:type="spellEnd"/>
+            <w:r>
+              <w:rPr>
+                <w:sz w:val="24"/>
+                <w:szCs w:val="24"/>
+              </w:rPr>
+              <w:t xml:space="preserve"> handler.</w:t>
             </w:r>
           </w:p>
         </w:tc>
@@ -19444,12 +20157,21 @@
                 <w:szCs w:val="28"/>
               </w:rPr>
             </w:pPr>
-            <w:r>
-              <w:rPr>
-                <w:sz w:val="28"/>
-                <w:szCs w:val="28"/>
-              </w:rPr>
-              <w:t>Req_ID:</w:t>
+            <w:proofErr w:type="spellStart"/>
+            <w:r>
+              <w:rPr>
+                <w:sz w:val="28"/>
+                <w:szCs w:val="28"/>
+              </w:rPr>
+              <w:t>Req_ID</w:t>
+            </w:r>
+            <w:proofErr w:type="spellEnd"/>
+            <w:r>
+              <w:rPr>
+                <w:sz w:val="28"/>
+                <w:szCs w:val="28"/>
+              </w:rPr>
+              <w:t>:</w:t>
             </w:r>
           </w:p>
         </w:tc>
@@ -19642,14 +20364,25 @@
                 <w:szCs w:val="24"/>
               </w:rPr>
             </w:pPr>
-            <w:r>
-              <w:rPr>
-                <w:rStyle w:val="fontstyle01"/>
-                <w:rFonts w:ascii="Calibri" w:hAnsi="Calibri" w:cs="Calibri"/>
-                <w:sz w:val="24"/>
-                <w:szCs w:val="24"/>
-              </w:rPr>
-              <w:t>Nihal Khaled</w:t>
+            <w:proofErr w:type="spellStart"/>
+            <w:r>
+              <w:rPr>
+                <w:rStyle w:val="fontstyle01"/>
+                <w:rFonts w:ascii="Calibri" w:hAnsi="Calibri" w:cs="Calibri"/>
+                <w:sz w:val="24"/>
+                <w:szCs w:val="24"/>
+              </w:rPr>
+              <w:t>Nihal</w:t>
+            </w:r>
+            <w:proofErr w:type="spellEnd"/>
+            <w:r>
+              <w:rPr>
+                <w:rStyle w:val="fontstyle01"/>
+                <w:rFonts w:ascii="Calibri" w:hAnsi="Calibri" w:cs="Calibri"/>
+                <w:sz w:val="24"/>
+                <w:szCs w:val="24"/>
+              </w:rPr>
+              <w:t xml:space="preserve"> Khaled</w:t>
             </w:r>
           </w:p>
         </w:tc>
@@ -19945,14 +20678,25 @@
               </w:rPr>
               <w:t>“</w:t>
             </w:r>
-            <w:r>
-              <w:rPr>
-                <w:b/>
-                <w:bCs/>
-                <w:sz w:val="24"/>
-                <w:szCs w:val="24"/>
-              </w:rPr>
-              <w:t>Mul S</w:t>
+            <w:proofErr w:type="spellStart"/>
+            <w:r>
+              <w:rPr>
+                <w:b/>
+                <w:bCs/>
+                <w:sz w:val="24"/>
+                <w:szCs w:val="24"/>
+              </w:rPr>
+              <w:t>Mul</w:t>
+            </w:r>
+            <w:proofErr w:type="spellEnd"/>
+            <w:r>
+              <w:rPr>
+                <w:b/>
+                <w:bCs/>
+                <w:sz w:val="24"/>
+                <w:szCs w:val="24"/>
+              </w:rPr>
+              <w:t xml:space="preserve"> S</w:t>
             </w:r>
             <w:r>
               <w:rPr>
@@ -19983,14 +20727,25 @@
               </w:rPr>
               <w:t>“</w:t>
             </w:r>
-            <w:r>
-              <w:rPr>
-                <w:b/>
-                <w:bCs/>
-                <w:sz w:val="24"/>
-                <w:szCs w:val="24"/>
-              </w:rPr>
-              <w:t>Div Signal</w:t>
+            <w:proofErr w:type="spellStart"/>
+            <w:r>
+              <w:rPr>
+                <w:b/>
+                <w:bCs/>
+                <w:sz w:val="24"/>
+                <w:szCs w:val="24"/>
+              </w:rPr>
+              <w:t>Div</w:t>
+            </w:r>
+            <w:proofErr w:type="spellEnd"/>
+            <w:r>
+              <w:rPr>
+                <w:b/>
+                <w:bCs/>
+                <w:sz w:val="24"/>
+                <w:szCs w:val="24"/>
+              </w:rPr>
+              <w:t xml:space="preserve"> Signal</w:t>
             </w:r>
             <w:r>
               <w:rPr>
@@ -20196,13 +20951,22 @@
                 <w:szCs w:val="28"/>
               </w:rPr>
             </w:pPr>
+            <w:proofErr w:type="spellStart"/>
             <w:r>
               <w:rPr>
                 <w:sz w:val="28"/>
                 <w:szCs w:val="28"/>
               </w:rPr>
               <w:lastRenderedPageBreak/>
-              <w:t>Req_ID:</w:t>
+              <w:t>Req_ID</w:t>
+            </w:r>
+            <w:proofErr w:type="spellEnd"/>
+            <w:r>
+              <w:rPr>
+                <w:sz w:val="28"/>
+                <w:szCs w:val="28"/>
+              </w:rPr>
+              <w:t>:</w:t>
             </w:r>
           </w:p>
         </w:tc>
@@ -20393,14 +21157,25 @@
                 <w:szCs w:val="24"/>
               </w:rPr>
             </w:pPr>
-            <w:r>
-              <w:rPr>
-                <w:rStyle w:val="fontstyle01"/>
-                <w:rFonts w:ascii="Calibri" w:hAnsi="Calibri" w:cs="Calibri"/>
-                <w:sz w:val="24"/>
-                <w:szCs w:val="24"/>
-              </w:rPr>
-              <w:t>Nihal Khaled</w:t>
+            <w:proofErr w:type="spellStart"/>
+            <w:r>
+              <w:rPr>
+                <w:rStyle w:val="fontstyle01"/>
+                <w:rFonts w:ascii="Calibri" w:hAnsi="Calibri" w:cs="Calibri"/>
+                <w:sz w:val="24"/>
+                <w:szCs w:val="24"/>
+              </w:rPr>
+              <w:t>Nihal</w:t>
+            </w:r>
+            <w:proofErr w:type="spellEnd"/>
+            <w:r>
+              <w:rPr>
+                <w:rStyle w:val="fontstyle01"/>
+                <w:rFonts w:ascii="Calibri" w:hAnsi="Calibri" w:cs="Calibri"/>
+                <w:sz w:val="24"/>
+                <w:szCs w:val="24"/>
+              </w:rPr>
+              <w:t xml:space="preserve"> Khaled</w:t>
             </w:r>
           </w:p>
         </w:tc>
@@ -20856,12 +21631,21 @@
                 <w:szCs w:val="28"/>
               </w:rPr>
             </w:pPr>
-            <w:r>
-              <w:rPr>
-                <w:sz w:val="28"/>
-                <w:szCs w:val="28"/>
-              </w:rPr>
-              <w:t>Req_ID:</w:t>
+            <w:proofErr w:type="spellStart"/>
+            <w:r>
+              <w:rPr>
+                <w:sz w:val="28"/>
+                <w:szCs w:val="28"/>
+              </w:rPr>
+              <w:t>Req_ID</w:t>
+            </w:r>
+            <w:proofErr w:type="spellEnd"/>
+            <w:r>
+              <w:rPr>
+                <w:sz w:val="28"/>
+                <w:szCs w:val="28"/>
+              </w:rPr>
+              <w:t>:</w:t>
             </w:r>
           </w:p>
         </w:tc>
@@ -21052,14 +21836,25 @@
                 <w:szCs w:val="24"/>
               </w:rPr>
             </w:pPr>
-            <w:r>
-              <w:rPr>
-                <w:rStyle w:val="fontstyle01"/>
-                <w:rFonts w:ascii="Calibri" w:hAnsi="Calibri" w:cs="Calibri"/>
-                <w:sz w:val="24"/>
-                <w:szCs w:val="24"/>
-              </w:rPr>
-              <w:t>Nihal Khaled</w:t>
+            <w:proofErr w:type="spellStart"/>
+            <w:r>
+              <w:rPr>
+                <w:rStyle w:val="fontstyle01"/>
+                <w:rFonts w:ascii="Calibri" w:hAnsi="Calibri" w:cs="Calibri"/>
+                <w:sz w:val="24"/>
+                <w:szCs w:val="24"/>
+              </w:rPr>
+              <w:t>Nihal</w:t>
+            </w:r>
+            <w:proofErr w:type="spellEnd"/>
+            <w:r>
+              <w:rPr>
+                <w:rStyle w:val="fontstyle01"/>
+                <w:rFonts w:ascii="Calibri" w:hAnsi="Calibri" w:cs="Calibri"/>
+                <w:sz w:val="24"/>
+                <w:szCs w:val="24"/>
+              </w:rPr>
+              <w:t xml:space="preserve"> Khaled</w:t>
             </w:r>
           </w:p>
         </w:tc>
@@ -21213,7 +22008,39 @@
                 <w:sz w:val="24"/>
                 <w:szCs w:val="24"/>
               </w:rPr>
-              <w:t>, the lcd handler shall clear the Lcd display.</w:t>
+              <w:t xml:space="preserve">, the </w:t>
+            </w:r>
+            <w:proofErr w:type="spellStart"/>
+            <w:r>
+              <w:rPr>
+                <w:sz w:val="24"/>
+                <w:szCs w:val="24"/>
+              </w:rPr>
+              <w:t>lcd</w:t>
+            </w:r>
+            <w:proofErr w:type="spellEnd"/>
+            <w:r>
+              <w:rPr>
+                <w:sz w:val="24"/>
+                <w:szCs w:val="24"/>
+              </w:rPr>
+              <w:t xml:space="preserve"> handler shall clear the </w:t>
+            </w:r>
+            <w:proofErr w:type="spellStart"/>
+            <w:r>
+              <w:rPr>
+                <w:sz w:val="24"/>
+                <w:szCs w:val="24"/>
+              </w:rPr>
+              <w:t>Lcd</w:t>
+            </w:r>
+            <w:proofErr w:type="spellEnd"/>
+            <w:r>
+              <w:rPr>
+                <w:sz w:val="24"/>
+                <w:szCs w:val="24"/>
+              </w:rPr>
+              <w:t xml:space="preserve"> display.</w:t>
             </w:r>
           </w:p>
         </w:tc>
@@ -21505,13 +22332,22 @@
                 <w:szCs w:val="28"/>
               </w:rPr>
             </w:pPr>
+            <w:proofErr w:type="spellStart"/>
             <w:r>
               <w:rPr>
                 <w:sz w:val="28"/>
                 <w:szCs w:val="28"/>
               </w:rPr>
               <w:lastRenderedPageBreak/>
-              <w:t>Req_ID:</w:t>
+              <w:t>Req_ID</w:t>
+            </w:r>
+            <w:proofErr w:type="spellEnd"/>
+            <w:r>
+              <w:rPr>
+                <w:sz w:val="28"/>
+                <w:szCs w:val="28"/>
+              </w:rPr>
+              <w:t>:</w:t>
             </w:r>
           </w:p>
         </w:tc>
@@ -21731,14 +22567,25 @@
                 <w:szCs w:val="24"/>
               </w:rPr>
             </w:pPr>
-            <w:r>
-              <w:rPr>
-                <w:rStyle w:val="fontstyle01"/>
-                <w:rFonts w:ascii="Calibri" w:hAnsi="Calibri" w:cs="Calibri"/>
-                <w:sz w:val="24"/>
-                <w:szCs w:val="24"/>
-              </w:rPr>
-              <w:t>Nihal Khaled</w:t>
+            <w:proofErr w:type="spellStart"/>
+            <w:r>
+              <w:rPr>
+                <w:rStyle w:val="fontstyle01"/>
+                <w:rFonts w:ascii="Calibri" w:hAnsi="Calibri" w:cs="Calibri"/>
+                <w:sz w:val="24"/>
+                <w:szCs w:val="24"/>
+              </w:rPr>
+              <w:t>Nihal</w:t>
+            </w:r>
+            <w:proofErr w:type="spellEnd"/>
+            <w:r>
+              <w:rPr>
+                <w:rStyle w:val="fontstyle01"/>
+                <w:rFonts w:ascii="Calibri" w:hAnsi="Calibri" w:cs="Calibri"/>
+                <w:sz w:val="24"/>
+                <w:szCs w:val="24"/>
+              </w:rPr>
+              <w:t xml:space="preserve"> Khaled</w:t>
             </w:r>
           </w:p>
         </w:tc>
@@ -22094,7 +22941,17 @@
                 <w:sz w:val="24"/>
                 <w:szCs w:val="24"/>
               </w:rPr>
-              <w:t xml:space="preserve"> signal</w:t>
+              <w:t xml:space="preserve"> </w:t>
+            </w:r>
+            <w:proofErr w:type="gramStart"/>
+            <w:r>
+              <w:rPr>
+                <w:b/>
+                <w:bCs/>
+                <w:sz w:val="24"/>
+                <w:szCs w:val="24"/>
+              </w:rPr>
+              <w:t>signal</w:t>
             </w:r>
             <w:r>
               <w:rPr>
@@ -22105,6 +22962,7 @@
               </w:rPr>
               <w:t>“</w:t>
             </w:r>
+            <w:proofErr w:type="gramEnd"/>
           </w:p>
           <w:p>
             <w:pPr>
@@ -22325,7 +23183,7 @@
 </file>
 
 <file path=word/endnotes.xml><?xml version="1.0" encoding="utf-8"?>
-<w:endnotes xmlns:wpc="http://schemas.microsoft.com/office/word/2010/wordprocessingCanvas" xmlns:cx="http://schemas.microsoft.com/office/drawing/2014/chartex" xmlns:cx1="http://schemas.microsoft.com/office/drawing/2015/9/8/chartex" xmlns:cx2="http://schemas.microsoft.com/office/drawing/2015/10/21/chartex" xmlns:cx3="http://schemas.microsoft.com/office/drawing/2016/5/9/chartex" xmlns:cx4="http://schemas.microsoft.com/office/drawing/2016/5/10/chartex" xmlns:cx5="http://schemas.microsoft.com/office/drawing/2016/5/11/chartex" xmlns:cx6="http://schemas.microsoft.com/office/drawing/2016/5/12/chartex" xmlns:cx7="http://schemas.microsoft.com/office/drawing/2016/5/13/chartex" xmlns:cx8="http://schemas.microsoft.com/office/drawing/2016/5/14/chartex" xmlns:mc="http://schemas.openxmlformats.org/markup-compatibility/2006" xmlns:aink="http://schemas.microsoft.com/office/drawing/2016/ink" xmlns:am3d="http://schemas.microsoft.com/office/drawing/2017/model3d" xmlns:o="urn:schemas-microsoft-com:office:office" xmlns:r="http://schemas.openxmlformats.org/officeDocument/2006/relationships" xmlns:m="http://schemas.openxmlformats.org/officeDocument/2006/math" xmlns:v="urn:schemas-microsoft-com:vml" xmlns:wp14="http://schemas.microsoft.com/office/word/2010/wordprocessingDrawing" xmlns:wp="http://schemas.openxmlformats.org/drawingml/2006/wordprocessingDrawing" xmlns:w10="urn:schemas-microsoft-com:office:word" xmlns:w="http://schemas.openxmlformats.org/wordprocessingml/2006/main" xmlns:w14="http://schemas.microsoft.com/office/word/2010/wordml" xmlns:w15="http://schemas.microsoft.com/office/word/2012/wordml" xmlns:w16cex="http://schemas.microsoft.com/office/word/2018/wordml/cex" xmlns:w16cid="http://schemas.microsoft.com/office/word/2016/wordml/cid" xmlns:w16="http://schemas.microsoft.com/office/word/2018/wordml" xmlns:w16se="http://schemas.microsoft.com/office/word/2015/wordml/symex" xmlns:wpg="http://schemas.microsoft.com/office/word/2010/wordprocessingGroup" xmlns:wpi="http://schemas.microsoft.com/office/word/2010/wordprocessingInk" xmlns:wne="http://schemas.microsoft.com/office/word/2006/wordml" xmlns:wps="http://schemas.microsoft.com/office/word/2010/wordprocessingShape" mc:Ignorable="w14 w15 w16se w16cid w16 w16cex wp14">
+<w:endnotes xmlns:wpc="http://schemas.microsoft.com/office/word/2010/wordprocessingCanvas" xmlns:cx="http://schemas.microsoft.com/office/drawing/2014/chartex" xmlns:mc="http://schemas.openxmlformats.org/markup-compatibility/2006" xmlns:o="urn:schemas-microsoft-com:office:office" xmlns:r="http://schemas.openxmlformats.org/officeDocument/2006/relationships" xmlns:m="http://schemas.openxmlformats.org/officeDocument/2006/math" xmlns:v="urn:schemas-microsoft-com:vml" xmlns:wp14="http://schemas.microsoft.com/office/word/2010/wordprocessingDrawing" xmlns:wp="http://schemas.openxmlformats.org/drawingml/2006/wordprocessingDrawing" xmlns:w10="urn:schemas-microsoft-com:office:word" xmlns:w="http://schemas.openxmlformats.org/wordprocessingml/2006/main" xmlns:w14="http://schemas.microsoft.com/office/word/2010/wordml" xmlns:w15="http://schemas.microsoft.com/office/word/2012/wordml" xmlns:w16se="http://schemas.microsoft.com/office/word/2015/wordml/symex" xmlns:wpg="http://schemas.microsoft.com/office/word/2010/wordprocessingGroup" xmlns:wpi="http://schemas.microsoft.com/office/word/2010/wordprocessingInk" xmlns:wne="http://schemas.microsoft.com/office/word/2006/wordml" xmlns:wps="http://schemas.microsoft.com/office/word/2010/wordprocessingShape" mc:Ignorable="w14 w15 w16se wp14">
   <w:endnote w:type="separator" w:id="-1">
     <w:p>
       <w:pPr>
@@ -22350,7 +23208,7 @@
 </file>
 
 <file path=word/footer1.xml><?xml version="1.0" encoding="utf-8"?>
-<w:ftr xmlns:wpc="http://schemas.microsoft.com/office/word/2010/wordprocessingCanvas" xmlns:cx="http://schemas.microsoft.com/office/drawing/2014/chartex" xmlns:cx1="http://schemas.microsoft.com/office/drawing/2015/9/8/chartex" xmlns:cx2="http://schemas.microsoft.com/office/drawing/2015/10/21/chartex" xmlns:cx3="http://schemas.microsoft.com/office/drawing/2016/5/9/chartex" xmlns:cx4="http://schemas.microsoft.com/office/drawing/2016/5/10/chartex" xmlns:cx5="http://schemas.microsoft.com/office/drawing/2016/5/11/chartex" xmlns:cx6="http://schemas.microsoft.com/office/drawing/2016/5/12/chartex" xmlns:cx7="http://schemas.microsoft.com/office/drawing/2016/5/13/chartex" xmlns:cx8="http://schemas.microsoft.com/office/drawing/2016/5/14/chartex" xmlns:mc="http://schemas.openxmlformats.org/markup-compatibility/2006" xmlns:aink="http://schemas.microsoft.com/office/drawing/2016/ink" xmlns:am3d="http://schemas.microsoft.com/office/drawing/2017/model3d" xmlns:o="urn:schemas-microsoft-com:office:office" xmlns:r="http://schemas.openxmlformats.org/officeDocument/2006/relationships" xmlns:m="http://schemas.openxmlformats.org/officeDocument/2006/math" xmlns:v="urn:schemas-microsoft-com:vml" xmlns:wp14="http://schemas.microsoft.com/office/word/2010/wordprocessingDrawing" xmlns:wp="http://schemas.openxmlformats.org/drawingml/2006/wordprocessingDrawing" xmlns:w10="urn:schemas-microsoft-com:office:word" xmlns:w="http://schemas.openxmlformats.org/wordprocessingml/2006/main" xmlns:w14="http://schemas.microsoft.com/office/word/2010/wordml" xmlns:w15="http://schemas.microsoft.com/office/word/2012/wordml" xmlns:w16cex="http://schemas.microsoft.com/office/word/2018/wordml/cex" xmlns:w16cid="http://schemas.microsoft.com/office/word/2016/wordml/cid" xmlns:w16="http://schemas.microsoft.com/office/word/2018/wordml" xmlns:w16se="http://schemas.microsoft.com/office/word/2015/wordml/symex" xmlns:wpg="http://schemas.microsoft.com/office/word/2010/wordprocessingGroup" xmlns:wpi="http://schemas.microsoft.com/office/word/2010/wordprocessingInk" xmlns:wne="http://schemas.microsoft.com/office/word/2006/wordml" xmlns:wps="http://schemas.microsoft.com/office/word/2010/wordprocessingShape" mc:Ignorable="w14 w15 w16se w16cid w16 w16cex wp14">
+<w:ftr xmlns:wpc="http://schemas.microsoft.com/office/word/2010/wordprocessingCanvas" xmlns:cx="http://schemas.microsoft.com/office/drawing/2014/chartex" xmlns:mc="http://schemas.openxmlformats.org/markup-compatibility/2006" xmlns:o="urn:schemas-microsoft-com:office:office" xmlns:r="http://schemas.openxmlformats.org/officeDocument/2006/relationships" xmlns:m="http://schemas.openxmlformats.org/officeDocument/2006/math" xmlns:v="urn:schemas-microsoft-com:vml" xmlns:wp14="http://schemas.microsoft.com/office/word/2010/wordprocessingDrawing" xmlns:wp="http://schemas.openxmlformats.org/drawingml/2006/wordprocessingDrawing" xmlns:w10="urn:schemas-microsoft-com:office:word" xmlns:w="http://schemas.openxmlformats.org/wordprocessingml/2006/main" xmlns:w14="http://schemas.microsoft.com/office/word/2010/wordml" xmlns:w15="http://schemas.microsoft.com/office/word/2012/wordml" xmlns:w16se="http://schemas.microsoft.com/office/word/2015/wordml/symex" xmlns:wpg="http://schemas.microsoft.com/office/word/2010/wordprocessingGroup" xmlns:wpi="http://schemas.microsoft.com/office/word/2010/wordprocessingInk" xmlns:wne="http://schemas.microsoft.com/office/word/2006/wordml" xmlns:wps="http://schemas.microsoft.com/office/word/2010/wordprocessingShape" mc:Ignorable="w14 w15 w16se wp14">
   <w:sdt>
     <w:sdtPr>
       <w:id w:val="-1627158323"/>
@@ -22403,7 +23261,7 @@
 </file>
 
 <file path=word/footnotes.xml><?xml version="1.0" encoding="utf-8"?>
-<w:footnotes xmlns:wpc="http://schemas.microsoft.com/office/word/2010/wordprocessingCanvas" xmlns:cx="http://schemas.microsoft.com/office/drawing/2014/chartex" xmlns:cx1="http://schemas.microsoft.com/office/drawing/2015/9/8/chartex" xmlns:cx2="http://schemas.microsoft.com/office/drawing/2015/10/21/chartex" xmlns:cx3="http://schemas.microsoft.com/office/drawing/2016/5/9/chartex" xmlns:cx4="http://schemas.microsoft.com/office/drawing/2016/5/10/chartex" xmlns:cx5="http://schemas.microsoft.com/office/drawing/2016/5/11/chartex" xmlns:cx6="http://schemas.microsoft.com/office/drawing/2016/5/12/chartex" xmlns:cx7="http://schemas.microsoft.com/office/drawing/2016/5/13/chartex" xmlns:cx8="http://schemas.microsoft.com/office/drawing/2016/5/14/chartex" xmlns:mc="http://schemas.openxmlformats.org/markup-compatibility/2006" xmlns:aink="http://schemas.microsoft.com/office/drawing/2016/ink" xmlns:am3d="http://schemas.microsoft.com/office/drawing/2017/model3d" xmlns:o="urn:schemas-microsoft-com:office:office" xmlns:r="http://schemas.openxmlformats.org/officeDocument/2006/relationships" xmlns:m="http://schemas.openxmlformats.org/officeDocument/2006/math" xmlns:v="urn:schemas-microsoft-com:vml" xmlns:wp14="http://schemas.microsoft.com/office/word/2010/wordprocessingDrawing" xmlns:wp="http://schemas.openxmlformats.org/drawingml/2006/wordprocessingDrawing" xmlns:w10="urn:schemas-microsoft-com:office:word" xmlns:w="http://schemas.openxmlformats.org/wordprocessingml/2006/main" xmlns:w14="http://schemas.microsoft.com/office/word/2010/wordml" xmlns:w15="http://schemas.microsoft.com/office/word/2012/wordml" xmlns:w16cex="http://schemas.microsoft.com/office/word/2018/wordml/cex" xmlns:w16cid="http://schemas.microsoft.com/office/word/2016/wordml/cid" xmlns:w16="http://schemas.microsoft.com/office/word/2018/wordml" xmlns:w16se="http://schemas.microsoft.com/office/word/2015/wordml/symex" xmlns:wpg="http://schemas.microsoft.com/office/word/2010/wordprocessingGroup" xmlns:wpi="http://schemas.microsoft.com/office/word/2010/wordprocessingInk" xmlns:wne="http://schemas.microsoft.com/office/word/2006/wordml" xmlns:wps="http://schemas.microsoft.com/office/word/2010/wordprocessingShape" mc:Ignorable="w14 w15 w16se w16cid w16 w16cex wp14">
+<w:footnotes xmlns:wpc="http://schemas.microsoft.com/office/word/2010/wordprocessingCanvas" xmlns:cx="http://schemas.microsoft.com/office/drawing/2014/chartex" xmlns:mc="http://schemas.openxmlformats.org/markup-compatibility/2006" xmlns:o="urn:schemas-microsoft-com:office:office" xmlns:r="http://schemas.openxmlformats.org/officeDocument/2006/relationships" xmlns:m="http://schemas.openxmlformats.org/officeDocument/2006/math" xmlns:v="urn:schemas-microsoft-com:vml" xmlns:wp14="http://schemas.microsoft.com/office/word/2010/wordprocessingDrawing" xmlns:wp="http://schemas.openxmlformats.org/drawingml/2006/wordprocessingDrawing" xmlns:w10="urn:schemas-microsoft-com:office:word" xmlns:w="http://schemas.openxmlformats.org/wordprocessingml/2006/main" xmlns:w14="http://schemas.microsoft.com/office/word/2010/wordml" xmlns:w15="http://schemas.microsoft.com/office/word/2012/wordml" xmlns:w16se="http://schemas.microsoft.com/office/word/2015/wordml/symex" xmlns:wpg="http://schemas.microsoft.com/office/word/2010/wordprocessingGroup" xmlns:wpi="http://schemas.microsoft.com/office/word/2010/wordprocessingInk" xmlns:wne="http://schemas.microsoft.com/office/word/2006/wordml" xmlns:wps="http://schemas.microsoft.com/office/word/2010/wordprocessingShape" mc:Ignorable="w14 w15 w16se wp14">
   <w:footnote w:type="separator" w:id="-1">
     <w:p>
       <w:pPr>
@@ -22428,7 +23286,7 @@
 </file>
 
 <file path=word/numbering.xml><?xml version="1.0" encoding="utf-8"?>
-<w:numbering xmlns:wpc="http://schemas.microsoft.com/office/word/2010/wordprocessingCanvas" xmlns:cx="http://schemas.microsoft.com/office/drawing/2014/chartex" xmlns:cx1="http://schemas.microsoft.com/office/drawing/2015/9/8/chartex" xmlns:cx2="http://schemas.microsoft.com/office/drawing/2015/10/21/chartex" xmlns:cx3="http://schemas.microsoft.com/office/drawing/2016/5/9/chartex" xmlns:cx4="http://schemas.microsoft.com/office/drawing/2016/5/10/chartex" xmlns:cx5="http://schemas.microsoft.com/office/drawing/2016/5/11/chartex" xmlns:cx6="http://schemas.microsoft.com/office/drawing/2016/5/12/chartex" xmlns:cx7="http://schemas.microsoft.com/office/drawing/2016/5/13/chartex" xmlns:cx8="http://schemas.microsoft.com/office/drawing/2016/5/14/chartex" xmlns:mc="http://schemas.openxmlformats.org/markup-compatibility/2006" xmlns:aink="http://schemas.microsoft.com/office/drawing/2016/ink" xmlns:am3d="http://schemas.microsoft.com/office/drawing/2017/model3d" xmlns:o="urn:schemas-microsoft-com:office:office" xmlns:r="http://schemas.openxmlformats.org/officeDocument/2006/relationships" xmlns:m="http://schemas.openxmlformats.org/officeDocument/2006/math" xmlns:v="urn:schemas-microsoft-com:vml" xmlns:wp14="http://schemas.microsoft.com/office/word/2010/wordprocessingDrawing" xmlns:wp="http://schemas.openxmlformats.org/drawingml/2006/wordprocessingDrawing" xmlns:w10="urn:schemas-microsoft-com:office:word" xmlns:w="http://schemas.openxmlformats.org/wordprocessingml/2006/main" xmlns:w14="http://schemas.microsoft.com/office/word/2010/wordml" xmlns:w15="http://schemas.microsoft.com/office/word/2012/wordml" xmlns:w16cex="http://schemas.microsoft.com/office/word/2018/wordml/cex" xmlns:w16cid="http://schemas.microsoft.com/office/word/2016/wordml/cid" xmlns:w16="http://schemas.microsoft.com/office/word/2018/wordml" xmlns:w16se="http://schemas.microsoft.com/office/word/2015/wordml/symex" xmlns:wpg="http://schemas.microsoft.com/office/word/2010/wordprocessingGroup" xmlns:wpi="http://schemas.microsoft.com/office/word/2010/wordprocessingInk" xmlns:wne="http://schemas.microsoft.com/office/word/2006/wordml" xmlns:wps="http://schemas.microsoft.com/office/word/2010/wordprocessingShape" mc:Ignorable="w14 w15 w16se w16cid w16 w16cex wp14">
+<w:numbering xmlns:wpc="http://schemas.microsoft.com/office/word/2010/wordprocessingCanvas" xmlns:cx="http://schemas.microsoft.com/office/drawing/2014/chartex" xmlns:mc="http://schemas.openxmlformats.org/markup-compatibility/2006" xmlns:o="urn:schemas-microsoft-com:office:office" xmlns:r="http://schemas.openxmlformats.org/officeDocument/2006/relationships" xmlns:m="http://schemas.openxmlformats.org/officeDocument/2006/math" xmlns:v="urn:schemas-microsoft-com:vml" xmlns:wp14="http://schemas.microsoft.com/office/word/2010/wordprocessingDrawing" xmlns:wp="http://schemas.openxmlformats.org/drawingml/2006/wordprocessingDrawing" xmlns:w10="urn:schemas-microsoft-com:office:word" xmlns:w="http://schemas.openxmlformats.org/wordprocessingml/2006/main" xmlns:w14="http://schemas.microsoft.com/office/word/2010/wordml" xmlns:w15="http://schemas.microsoft.com/office/word/2012/wordml" xmlns:w16se="http://schemas.microsoft.com/office/word/2015/wordml/symex" xmlns:wpg="http://schemas.microsoft.com/office/word/2010/wordprocessingGroup" xmlns:wpi="http://schemas.microsoft.com/office/word/2010/wordprocessingInk" xmlns:wne="http://schemas.microsoft.com/office/word/2006/wordml" xmlns:wps="http://schemas.microsoft.com/office/word/2010/wordprocessingShape" mc:Ignorable="w14 w15 w16se wp14">
   <w:abstractNum w:abstractNumId="0" w15:restartNumberingAfterBreak="0">
     <w:nsid w:val="03A628B8"/>
     <w:multiLevelType w:val="hybridMultilevel"/>
@@ -23544,7 +24402,7 @@
 </file>
 
 <file path=word/styles.xml><?xml version="1.0" encoding="utf-8"?>
-<w:styles xmlns:mc="http://schemas.openxmlformats.org/markup-compatibility/2006" xmlns:r="http://schemas.openxmlformats.org/officeDocument/2006/relationships" xmlns:w="http://schemas.openxmlformats.org/wordprocessingml/2006/main" xmlns:w14="http://schemas.microsoft.com/office/word/2010/wordml" xmlns:w15="http://schemas.microsoft.com/office/word/2012/wordml" xmlns:w16cex="http://schemas.microsoft.com/office/word/2018/wordml/cex" xmlns:w16cid="http://schemas.microsoft.com/office/word/2016/wordml/cid" xmlns:w16="http://schemas.microsoft.com/office/word/2018/wordml" xmlns:w16se="http://schemas.microsoft.com/office/word/2015/wordml/symex" mc:Ignorable="w14 w15 w16se w16cid w16 w16cex">
+<w:styles xmlns:mc="http://schemas.openxmlformats.org/markup-compatibility/2006" xmlns:r="http://schemas.openxmlformats.org/officeDocument/2006/relationships" xmlns:w="http://schemas.openxmlformats.org/wordprocessingml/2006/main" xmlns:w14="http://schemas.microsoft.com/office/word/2010/wordml" xmlns:w15="http://schemas.microsoft.com/office/word/2012/wordml" xmlns:w16se="http://schemas.microsoft.com/office/word/2015/wordml/symex" mc:Ignorable="w14 w15 w16se">
   <w:docDefaults>
     <w:rPrDefault>
       <w:rPr>
@@ -23560,7 +24418,7 @@
       </w:pPr>
     </w:pPrDefault>
   </w:docDefaults>
-  <w:latentStyles w:defLockedState="0" w:defUIPriority="99" w:defSemiHidden="0" w:defUnhideWhenUsed="0" w:defQFormat="0" w:count="376">
+  <w:latentStyles w:defLockedState="0" w:defUIPriority="99" w:defSemiHidden="0" w:defUnhideWhenUsed="0" w:defQFormat="0" w:count="371">
     <w:lsdException w:name="Normal" w:uiPriority="0" w:qFormat="1"/>
     <w:lsdException w:name="heading 1" w:uiPriority="9" w:qFormat="1"/>
     <w:lsdException w:name="heading 2" w:semiHidden="1" w:uiPriority="9" w:unhideWhenUsed="1" w:qFormat="1"/>
@@ -23666,6 +24524,7 @@
     <w:lsdException w:name="HTML Sample" w:semiHidden="1" w:unhideWhenUsed="1"/>
     <w:lsdException w:name="HTML Typewriter" w:semiHidden="1" w:unhideWhenUsed="1"/>
     <w:lsdException w:name="HTML Variable" w:semiHidden="1" w:unhideWhenUsed="1"/>
+    <w:lsdException w:name="Normal Table" w:semiHidden="1" w:unhideWhenUsed="1"/>
     <w:lsdException w:name="annotation subject" w:semiHidden="1" w:unhideWhenUsed="1"/>
     <w:lsdException w:name="No List" w:semiHidden="1" w:unhideWhenUsed="1"/>
     <w:lsdException w:name="Outline List 1" w:semiHidden="1" w:unhideWhenUsed="1"/>
@@ -23708,8 +24567,11 @@
     <w:lsdException w:name="Table Contemporary" w:semiHidden="1" w:unhideWhenUsed="1"/>
     <w:lsdException w:name="Table Elegant" w:semiHidden="1" w:unhideWhenUsed="1"/>
     <w:lsdException w:name="Table Professional" w:semiHidden="1" w:unhideWhenUsed="1"/>
+    <w:lsdException w:name="Table Subtle 1" w:semiHidden="1" w:unhideWhenUsed="1"/>
     <w:lsdException w:name="Table Subtle 2" w:semiHidden="1" w:unhideWhenUsed="1"/>
     <w:lsdException w:name="Table Web 1" w:semiHidden="1" w:unhideWhenUsed="1"/>
+    <w:lsdException w:name="Table Web 2" w:semiHidden="1" w:unhideWhenUsed="1"/>
+    <w:lsdException w:name="Table Web 3" w:semiHidden="1" w:unhideWhenUsed="1"/>
     <w:lsdException w:name="Balloon Text" w:semiHidden="1" w:unhideWhenUsed="1"/>
     <w:lsdException w:name="Table Grid" w:uiPriority="39"/>
     <w:lsdException w:name="Table Theme" w:semiHidden="1" w:unhideWhenUsed="1"/>
@@ -23928,11 +24790,6 @@
     <w:lsdException w:name="List Table 5 Dark Accent 6" w:uiPriority="50"/>
     <w:lsdException w:name="List Table 6 Colorful Accent 6" w:uiPriority="51"/>
     <w:lsdException w:name="List Table 7 Colorful Accent 6" w:uiPriority="52"/>
-    <w:lsdException w:name="Mention" w:semiHidden="1" w:unhideWhenUsed="1"/>
-    <w:lsdException w:name="Smart Hyperlink" w:semiHidden="1" w:unhideWhenUsed="1"/>
-    <w:lsdException w:name="Hashtag" w:semiHidden="1" w:unhideWhenUsed="1"/>
-    <w:lsdException w:name="Unresolved Mention" w:semiHidden="1" w:unhideWhenUsed="1"/>
-    <w:lsdException w:name="Smart Link" w:semiHidden="1" w:unhideWhenUsed="1"/>
   </w:latentStyles>
   <w:style w:type="paragraph" w:default="1" w:styleId="Normal">
     <w:name w:val="Normal"/>
@@ -24155,7 +25012,7 @@
 </file>
 
 <file path=word/glossary/document.xml><?xml version="1.0" encoding="utf-8"?>
-<w:glossaryDocument xmlns:wpc="http://schemas.microsoft.com/office/word/2010/wordprocessingCanvas" xmlns:cx="http://schemas.microsoft.com/office/drawing/2014/chartex" xmlns:cx1="http://schemas.microsoft.com/office/drawing/2015/9/8/chartex" xmlns:cx2="http://schemas.microsoft.com/office/drawing/2015/10/21/chartex" xmlns:cx3="http://schemas.microsoft.com/office/drawing/2016/5/9/chartex" xmlns:cx4="http://schemas.microsoft.com/office/drawing/2016/5/10/chartex" xmlns:cx5="http://schemas.microsoft.com/office/drawing/2016/5/11/chartex" xmlns:cx6="http://schemas.microsoft.com/office/drawing/2016/5/12/chartex" xmlns:cx7="http://schemas.microsoft.com/office/drawing/2016/5/13/chartex" xmlns:cx8="http://schemas.microsoft.com/office/drawing/2016/5/14/chartex" xmlns:mc="http://schemas.openxmlformats.org/markup-compatibility/2006" xmlns:aink="http://schemas.microsoft.com/office/drawing/2016/ink" xmlns:am3d="http://schemas.microsoft.com/office/drawing/2017/model3d" xmlns:o="urn:schemas-microsoft-com:office:office" xmlns:r="http://schemas.openxmlformats.org/officeDocument/2006/relationships" xmlns:m="http://schemas.openxmlformats.org/officeDocument/2006/math" xmlns:v="urn:schemas-microsoft-com:vml" xmlns:wp14="http://schemas.microsoft.com/office/word/2010/wordprocessingDrawing" xmlns:wp="http://schemas.openxmlformats.org/drawingml/2006/wordprocessingDrawing" xmlns:w10="urn:schemas-microsoft-com:office:word" xmlns:w="http://schemas.openxmlformats.org/wordprocessingml/2006/main" xmlns:w14="http://schemas.microsoft.com/office/word/2010/wordml" xmlns:w15="http://schemas.microsoft.com/office/word/2012/wordml" xmlns:w16cex="http://schemas.microsoft.com/office/word/2018/wordml/cex" xmlns:w16cid="http://schemas.microsoft.com/office/word/2016/wordml/cid" xmlns:w16="http://schemas.microsoft.com/office/word/2018/wordml" xmlns:w16se="http://schemas.microsoft.com/office/word/2015/wordml/symex" xmlns:wpg="http://schemas.microsoft.com/office/word/2010/wordprocessingGroup" xmlns:wpi="http://schemas.microsoft.com/office/word/2010/wordprocessingInk" xmlns:wne="http://schemas.microsoft.com/office/word/2006/wordml" xmlns:wps="http://schemas.microsoft.com/office/word/2010/wordprocessingShape" mc:Ignorable="w14 w15 w16se w16cid w16 w16cex wp14">
+<w:glossaryDocument xmlns:wpc="http://schemas.microsoft.com/office/word/2010/wordprocessingCanvas" xmlns:cx="http://schemas.microsoft.com/office/drawing/2014/chartex" xmlns:mc="http://schemas.openxmlformats.org/markup-compatibility/2006" xmlns:o="urn:schemas-microsoft-com:office:office" xmlns:r="http://schemas.openxmlformats.org/officeDocument/2006/relationships" xmlns:m="http://schemas.openxmlformats.org/officeDocument/2006/math" xmlns:v="urn:schemas-microsoft-com:vml" xmlns:wp14="http://schemas.microsoft.com/office/word/2010/wordprocessingDrawing" xmlns:wp="http://schemas.openxmlformats.org/drawingml/2006/wordprocessingDrawing" xmlns:w10="urn:schemas-microsoft-com:office:word" xmlns:w="http://schemas.openxmlformats.org/wordprocessingml/2006/main" xmlns:w14="http://schemas.microsoft.com/office/word/2010/wordml" xmlns:w15="http://schemas.microsoft.com/office/word/2012/wordml" xmlns:w16se="http://schemas.microsoft.com/office/word/2015/wordml/symex" xmlns:wpg="http://schemas.microsoft.com/office/word/2010/wordprocessingGroup" xmlns:wpi="http://schemas.microsoft.com/office/word/2010/wordprocessingInk" xmlns:wne="http://schemas.microsoft.com/office/word/2006/wordml" xmlns:wps="http://schemas.microsoft.com/office/word/2010/wordprocessingShape" mc:Ignorable="w14 w15 w16se wp14">
   <w:docParts>
     <w:docPart>
       <w:docPartPr>
@@ -24180,7 +25037,7 @@
           <w:r>
             <w:rPr>
               <w:rFonts w:asciiTheme="majorHAnsi" w:eastAsiaTheme="majorEastAsia" w:hAnsiTheme="majorHAnsi" w:cstheme="majorBidi"/>
-              <w:color w:val="4472C4" w:themeColor="accent1"/>
+              <w:color w:val="5B9BD5" w:themeColor="accent1"/>
               <w:sz w:val="88"/>
               <w:szCs w:val="88"/>
             </w:rPr>
@@ -24211,7 +25068,7 @@
           </w:pPr>
           <w:r>
             <w:rPr>
-              <w:color w:val="2F5496" w:themeColor="accent1" w:themeShade="BF"/>
+              <w:color w:val="2E74B5" w:themeColor="accent1" w:themeShade="BF"/>
               <w:sz w:val="24"/>
               <w:szCs w:val="24"/>
             </w:rPr>
@@ -24225,7 +25082,7 @@
 </file>
 
 <file path=word/glossary/fontTable.xml><?xml version="1.0" encoding="utf-8"?>
-<w:fonts xmlns:mc="http://schemas.openxmlformats.org/markup-compatibility/2006" xmlns:r="http://schemas.openxmlformats.org/officeDocument/2006/relationships" xmlns:w="http://schemas.openxmlformats.org/wordprocessingml/2006/main" xmlns:w14="http://schemas.microsoft.com/office/word/2010/wordml" xmlns:w15="http://schemas.microsoft.com/office/word/2012/wordml" xmlns:w16cex="http://schemas.microsoft.com/office/word/2018/wordml/cex" xmlns:w16cid="http://schemas.microsoft.com/office/word/2016/wordml/cid" xmlns:w16="http://schemas.microsoft.com/office/word/2018/wordml" xmlns:w16se="http://schemas.microsoft.com/office/word/2015/wordml/symex" mc:Ignorable="w14 w15 w16se w16cid w16 w16cex">
+<w:fonts xmlns:mc="http://schemas.openxmlformats.org/markup-compatibility/2006" xmlns:r="http://schemas.openxmlformats.org/officeDocument/2006/relationships" xmlns:w="http://schemas.openxmlformats.org/wordprocessingml/2006/main" xmlns:w14="http://schemas.microsoft.com/office/word/2010/wordml" xmlns:w15="http://schemas.microsoft.com/office/word/2012/wordml" xmlns:w16se="http://schemas.microsoft.com/office/word/2015/wordml/symex" mc:Ignorable="w14 w15 w16se">
   <w:font w:name="Symbol">
     <w:panose1 w:val="05050102010706020507"/>
     <w:charset w:val="02"/>
@@ -24287,7 +25144,7 @@
 </file>
 
 <file path=word/glossary/settings.xml><?xml version="1.0" encoding="utf-8"?>
-<w:settings xmlns:mc="http://schemas.openxmlformats.org/markup-compatibility/2006" xmlns:o="urn:schemas-microsoft-com:office:office" xmlns:r="http://schemas.openxmlformats.org/officeDocument/2006/relationships" xmlns:m="http://schemas.openxmlformats.org/officeDocument/2006/math" xmlns:v="urn:schemas-microsoft-com:vml" xmlns:w10="urn:schemas-microsoft-com:office:word" xmlns:w="http://schemas.openxmlformats.org/wordprocessingml/2006/main" xmlns:w14="http://schemas.microsoft.com/office/word/2010/wordml" xmlns:w15="http://schemas.microsoft.com/office/word/2012/wordml" xmlns:w16cex="http://schemas.microsoft.com/office/word/2018/wordml/cex" xmlns:w16cid="http://schemas.microsoft.com/office/word/2016/wordml/cid" xmlns:w16="http://schemas.microsoft.com/office/word/2018/wordml" xmlns:w16se="http://schemas.microsoft.com/office/word/2015/wordml/symex" xmlns:sl="http://schemas.openxmlformats.org/schemaLibrary/2006/main" mc:Ignorable="w14 w15 w16se w16cid w16 w16cex">
+<w:settings xmlns:mc="http://schemas.openxmlformats.org/markup-compatibility/2006" xmlns:o="urn:schemas-microsoft-com:office:office" xmlns:r="http://schemas.openxmlformats.org/officeDocument/2006/relationships" xmlns:m="http://schemas.openxmlformats.org/officeDocument/2006/math" xmlns:v="urn:schemas-microsoft-com:vml" xmlns:w10="urn:schemas-microsoft-com:office:word" xmlns:w="http://schemas.openxmlformats.org/wordprocessingml/2006/main" xmlns:w14="http://schemas.microsoft.com/office/word/2010/wordml" xmlns:w15="http://schemas.microsoft.com/office/word/2012/wordml" xmlns:w16se="http://schemas.microsoft.com/office/word/2015/wordml/symex" xmlns:sl="http://schemas.openxmlformats.org/schemaLibrary/2006/main" mc:Ignorable="w14 w15 w16se">
   <w:view w:val="normal"/>
   <w:defaultTabStop w:val="720"/>
   <w:characterSpacingControl w:val="doNotCompress"/>
@@ -24298,13 +25155,13 @@
     <w:compatSetting w:name="enableOpenTypeFeatures" w:uri="http://schemas.microsoft.com/office/word" w:val="1"/>
     <w:compatSetting w:name="doNotFlipMirrorIndents" w:uri="http://schemas.microsoft.com/office/word" w:val="1"/>
     <w:compatSetting w:name="differentiateMultirowTableHeaders" w:uri="http://schemas.microsoft.com/office/word" w:val="1"/>
-    <w:compatSetting w:name="useWord2013TrackBottomHyphenation" w:uri="http://schemas.microsoft.com/office/word" w:val="1"/>
   </w:compat>
   <w:rsids>
     <w:rsidRoot w:val="00826D31"/>
     <w:rsid w:val="00053CA7"/>
     <w:rsid w:val="000964E4"/>
     <w:rsid w:val="00114861"/>
+    <w:rsid w:val="002016EB"/>
     <w:rsid w:val="00223C29"/>
     <w:rsid w:val="00226981"/>
     <w:rsid w:val="00247BA9"/>
@@ -24347,7 +25204,7 @@
 </file>
 
 <file path=word/glossary/styles.xml><?xml version="1.0" encoding="utf-8"?>
-<w:styles xmlns:mc="http://schemas.openxmlformats.org/markup-compatibility/2006" xmlns:r="http://schemas.openxmlformats.org/officeDocument/2006/relationships" xmlns:w="http://schemas.openxmlformats.org/wordprocessingml/2006/main" xmlns:w14="http://schemas.microsoft.com/office/word/2010/wordml" xmlns:w15="http://schemas.microsoft.com/office/word/2012/wordml" xmlns:w16cex="http://schemas.microsoft.com/office/word/2018/wordml/cex" xmlns:w16cid="http://schemas.microsoft.com/office/word/2016/wordml/cid" xmlns:w16="http://schemas.microsoft.com/office/word/2018/wordml" xmlns:w16se="http://schemas.microsoft.com/office/word/2015/wordml/symex" mc:Ignorable="w14 w15 w16se w16cid w16 w16cex">
+<w:styles xmlns:mc="http://schemas.openxmlformats.org/markup-compatibility/2006" xmlns:r="http://schemas.openxmlformats.org/officeDocument/2006/relationships" xmlns:w="http://schemas.openxmlformats.org/wordprocessingml/2006/main" xmlns:w14="http://schemas.microsoft.com/office/word/2010/wordml" xmlns:w15="http://schemas.microsoft.com/office/word/2012/wordml" xmlns:w16se="http://schemas.microsoft.com/office/word/2015/wordml/symex" mc:Ignorable="w14 w15 w16se">
   <w:docDefaults>
     <w:rPrDefault>
       <w:rPr>
@@ -24363,7 +25220,7 @@
       </w:pPr>
     </w:pPrDefault>
   </w:docDefaults>
-  <w:latentStyles w:defLockedState="0" w:defUIPriority="99" w:defSemiHidden="0" w:defUnhideWhenUsed="0" w:defQFormat="0" w:count="376">
+  <w:latentStyles w:defLockedState="0" w:defUIPriority="99" w:defSemiHidden="0" w:defUnhideWhenUsed="0" w:defQFormat="0" w:count="371">
     <w:lsdException w:name="Normal" w:uiPriority="0" w:qFormat="1"/>
     <w:lsdException w:name="heading 1" w:uiPriority="9" w:qFormat="1"/>
     <w:lsdException w:name="heading 2" w:semiHidden="1" w:uiPriority="9" w:unhideWhenUsed="1" w:qFormat="1"/>
@@ -24469,6 +25326,7 @@
     <w:lsdException w:name="HTML Sample" w:semiHidden="1" w:unhideWhenUsed="1"/>
     <w:lsdException w:name="HTML Typewriter" w:semiHidden="1" w:unhideWhenUsed="1"/>
     <w:lsdException w:name="HTML Variable" w:semiHidden="1" w:unhideWhenUsed="1"/>
+    <w:lsdException w:name="Normal Table" w:semiHidden="1" w:unhideWhenUsed="1"/>
     <w:lsdException w:name="annotation subject" w:semiHidden="1" w:unhideWhenUsed="1"/>
     <w:lsdException w:name="No List" w:semiHidden="1" w:unhideWhenUsed="1"/>
     <w:lsdException w:name="Outline List 1" w:semiHidden="1" w:unhideWhenUsed="1"/>
@@ -24511,8 +25369,11 @@
     <w:lsdException w:name="Table Contemporary" w:semiHidden="1" w:unhideWhenUsed="1"/>
     <w:lsdException w:name="Table Elegant" w:semiHidden="1" w:unhideWhenUsed="1"/>
     <w:lsdException w:name="Table Professional" w:semiHidden="1" w:unhideWhenUsed="1"/>
+    <w:lsdException w:name="Table Subtle 1" w:semiHidden="1" w:unhideWhenUsed="1"/>
     <w:lsdException w:name="Table Subtle 2" w:semiHidden="1" w:unhideWhenUsed="1"/>
     <w:lsdException w:name="Table Web 1" w:semiHidden="1" w:unhideWhenUsed="1"/>
+    <w:lsdException w:name="Table Web 2" w:semiHidden="1" w:unhideWhenUsed="1"/>
+    <w:lsdException w:name="Table Web 3" w:semiHidden="1" w:unhideWhenUsed="1"/>
     <w:lsdException w:name="Balloon Text" w:semiHidden="1" w:unhideWhenUsed="1"/>
     <w:lsdException w:name="Table Grid" w:uiPriority="39"/>
     <w:lsdException w:name="Table Theme" w:semiHidden="1" w:unhideWhenUsed="1"/>
@@ -24731,11 +25592,6 @@
     <w:lsdException w:name="List Table 5 Dark Accent 6" w:uiPriority="50"/>
     <w:lsdException w:name="List Table 6 Colorful Accent 6" w:uiPriority="51"/>
     <w:lsdException w:name="List Table 7 Colorful Accent 6" w:uiPriority="52"/>
-    <w:lsdException w:name="Mention" w:semiHidden="1" w:unhideWhenUsed="1"/>
-    <w:lsdException w:name="Smart Hyperlink" w:semiHidden="1" w:unhideWhenUsed="1"/>
-    <w:lsdException w:name="Hashtag" w:semiHidden="1" w:unhideWhenUsed="1"/>
-    <w:lsdException w:name="Unresolved Mention" w:semiHidden="1" w:unhideWhenUsed="1"/>
-    <w:lsdException w:name="Smart Link" w:semiHidden="1" w:unhideWhenUsed="1"/>
   </w:latentStyles>
   <w:style w:type="paragraph" w:default="1" w:styleId="Normal">
     <w:name w:val="Normal"/>
@@ -24780,7 +25636,7 @@
 </file>
 
 <file path=word/glossary/webSettings.xml><?xml version="1.0" encoding="utf-8"?>
-<w:webSettings xmlns:mc="http://schemas.openxmlformats.org/markup-compatibility/2006" xmlns:r="http://schemas.openxmlformats.org/officeDocument/2006/relationships" xmlns:w="http://schemas.openxmlformats.org/wordprocessingml/2006/main" xmlns:w14="http://schemas.microsoft.com/office/word/2010/wordml" xmlns:w15="http://schemas.microsoft.com/office/word/2012/wordml" xmlns:w16cex="http://schemas.microsoft.com/office/word/2018/wordml/cex" xmlns:w16cid="http://schemas.microsoft.com/office/word/2016/wordml/cid" xmlns:w16="http://schemas.microsoft.com/office/word/2018/wordml" xmlns:w16se="http://schemas.microsoft.com/office/word/2015/wordml/symex" mc:Ignorable="w14 w15 w16se w16cid w16 w16cex">
+<w:webSettings xmlns:mc="http://schemas.openxmlformats.org/markup-compatibility/2006" xmlns:r="http://schemas.openxmlformats.org/officeDocument/2006/relationships" xmlns:w="http://schemas.openxmlformats.org/wordprocessingml/2006/main" xmlns:w14="http://schemas.microsoft.com/office/word/2010/wordml" xmlns:w15="http://schemas.microsoft.com/office/word/2012/wordml" xmlns:w16se="http://schemas.microsoft.com/office/word/2015/wordml/symex" mc:Ignorable="w14 w15 w16se">
   <w:optimizeForBrowser/>
   <w:allowPNG/>
 </w:webSettings>

</xml_diff>